<commit_message>
done with eternal analysis
</commit_message>
<xml_diff>
--- a/External Analysis/External Analysis (draft).docx
+++ b/External Analysis/External Analysis (draft).docx
@@ -241,7 +241,7 @@
           <w:sz w:val="24"/>
           <w:szCs w:val="24"/>
         </w:rPr>
-        <w:t xml:space="preserve"> (2019), who suggests the use of data envelopment analysis to benchmark environmental product declarations. These studies collectively underscore the rationale for using the PESTEL framework to explain the environmental analysis of Microsoft, as it provides a comprehensive and structured approach to understanding the environmental factors that can influence the company's performance.</w:t>
+        <w:t xml:space="preserve"> (2019) who suggests the use of data envelopment analysis to benchmark environmental product declarations. These studies collectively underscore the rationale for using the PESTEL framework to explain the environmental analysis of Microsoft, as it provides a comprehensive and structured approach to understanding the environmental factors that can influence the company's performance.</w:t>
       </w:r>
     </w:p>
     <w:p>
@@ -272,10 +272,1439 @@
         <w:spacing w:line="360" w:lineRule="auto"/>
         <w:rPr>
           <w:rFonts w:ascii="Garamond" w:hAnsi="Garamond"/>
+          <w:sz w:val="24"/>
+          <w:szCs w:val="24"/>
+        </w:rPr>
+      </w:pPr>
+      <w:r>
+        <w:rPr>
+          <w:rFonts w:ascii="Garamond" w:hAnsi="Garamond"/>
+          <w:sz w:val="24"/>
+          <w:szCs w:val="24"/>
+          <w:lang w:val="en-US"/>
+        </w:rPr>
+        <w:t>Microsoft, being a global tech giant, operates in a dynamic macro-environment influenced by various factors</w:t>
+      </w:r>
+      <w:r>
+        <w:rPr>
+          <w:rFonts w:ascii="Garamond" w:hAnsi="Garamond"/>
+          <w:sz w:val="24"/>
+          <w:szCs w:val="24"/>
+          <w:lang w:val="en-US"/>
+        </w:rPr>
+        <w:t xml:space="preserve"> </w:t>
+      </w:r>
+      <w:r>
+        <w:rPr>
+          <w:rFonts w:ascii="Garamond" w:hAnsi="Garamond"/>
+          <w:sz w:val="24"/>
+          <w:szCs w:val="24"/>
+          <w:lang w:val="en-US"/>
+        </w:rPr>
+        <w:t>(Microsoft Corporation</w:t>
+      </w:r>
+      <w:r>
+        <w:rPr>
+          <w:rFonts w:ascii="Garamond" w:hAnsi="Garamond"/>
+          <w:sz w:val="24"/>
+          <w:szCs w:val="24"/>
+          <w:lang w:val="en-US"/>
+        </w:rPr>
+        <w:t xml:space="preserve">, </w:t>
+      </w:r>
+      <w:r>
+        <w:rPr>
+          <w:rFonts w:ascii="Garamond" w:hAnsi="Garamond"/>
+          <w:sz w:val="24"/>
+          <w:szCs w:val="24"/>
+          <w:lang w:val="en-US"/>
+        </w:rPr>
+        <w:t>2024). The political factors pose both opportunities and threats</w:t>
+      </w:r>
+      <w:r>
+        <w:rPr>
+          <w:rFonts w:ascii="Garamond" w:hAnsi="Garamond"/>
+          <w:sz w:val="24"/>
+          <w:szCs w:val="24"/>
+          <w:lang w:val="en-US"/>
+        </w:rPr>
+        <w:t xml:space="preserve"> </w:t>
+      </w:r>
+      <w:r>
+        <w:rPr>
+          <w:rFonts w:ascii="Garamond" w:hAnsi="Garamond"/>
+          <w:sz w:val="24"/>
+          <w:szCs w:val="24"/>
+          <w:lang w:val="en-US"/>
+        </w:rPr>
+        <w:t>(Microsoft Corporation</w:t>
+      </w:r>
+      <w:r>
+        <w:rPr>
+          <w:rFonts w:ascii="Garamond" w:hAnsi="Garamond"/>
+          <w:sz w:val="24"/>
+          <w:szCs w:val="24"/>
+          <w:lang w:val="en-US"/>
+        </w:rPr>
+        <w:t xml:space="preserve">, </w:t>
+      </w:r>
+      <w:r>
+        <w:rPr>
+          <w:rFonts w:ascii="Garamond" w:hAnsi="Garamond"/>
+          <w:sz w:val="24"/>
+          <w:szCs w:val="24"/>
+          <w:lang w:val="en-US"/>
+        </w:rPr>
+        <w:t xml:space="preserve">2023). The company faces political tensions, particularly with the Chinese government, impacting its operations due to the distribution and supply chain </w:t>
+      </w:r>
+      <w:r>
+        <w:rPr>
+          <w:rFonts w:ascii="Garamond" w:hAnsi="Garamond"/>
+          <w:sz w:val="24"/>
+          <w:szCs w:val="24"/>
+          <w:lang w:val="en-US"/>
+        </w:rPr>
+        <w:t>issues</w:t>
+      </w:r>
+      <w:r>
+        <w:rPr>
+          <w:rFonts w:ascii="Garamond" w:hAnsi="Garamond"/>
+          <w:sz w:val="24"/>
+          <w:szCs w:val="24"/>
+        </w:rPr>
+        <w:t xml:space="preserve"> (</w:t>
+      </w:r>
+      <w:r>
+        <w:rPr>
+          <w:rFonts w:ascii="Garamond" w:hAnsi="Garamond"/>
+          <w:sz w:val="24"/>
+          <w:szCs w:val="24"/>
+        </w:rPr>
+        <w:t xml:space="preserve">Jahan &amp; </w:t>
+      </w:r>
+      <w:proofErr w:type="spellStart"/>
+      <w:r>
+        <w:rPr>
+          <w:rFonts w:ascii="Garamond" w:hAnsi="Garamond"/>
+          <w:sz w:val="24"/>
+          <w:szCs w:val="24"/>
+        </w:rPr>
+        <w:t>Sazu</w:t>
+      </w:r>
+      <w:proofErr w:type="spellEnd"/>
+      <w:r>
+        <w:rPr>
+          <w:rFonts w:ascii="Garamond" w:hAnsi="Garamond"/>
+          <w:sz w:val="24"/>
+          <w:szCs w:val="24"/>
+        </w:rPr>
+        <w:t xml:space="preserve">, </w:t>
+      </w:r>
+      <w:r>
+        <w:rPr>
+          <w:rFonts w:ascii="Garamond" w:hAnsi="Garamond"/>
+          <w:sz w:val="24"/>
+          <w:szCs w:val="24"/>
+        </w:rPr>
+        <w:t>2023)</w:t>
+      </w:r>
+      <w:r>
+        <w:rPr>
+          <w:rFonts w:ascii="Garamond" w:hAnsi="Garamond"/>
+          <w:sz w:val="24"/>
+          <w:szCs w:val="24"/>
+          <w:lang w:val="en-US"/>
+        </w:rPr>
+        <w:t xml:space="preserve">. Additionally, issues with the European Union, such as fines imposed, highlight the challenges Microsoft faces in navigating diverse political landscapes. The changing political environment and the need for lobbying efforts add complexity to the company's strategic </w:t>
+      </w:r>
+      <w:r>
+        <w:rPr>
+          <w:rFonts w:ascii="Garamond" w:hAnsi="Garamond"/>
+          <w:sz w:val="24"/>
+          <w:szCs w:val="24"/>
+          <w:lang w:val="en-US"/>
+        </w:rPr>
+        <w:lastRenderedPageBreak/>
+        <w:t>considerations</w:t>
+      </w:r>
+      <w:r>
+        <w:rPr>
+          <w:rFonts w:ascii="Garamond" w:hAnsi="Garamond"/>
+          <w:sz w:val="24"/>
+          <w:szCs w:val="24"/>
+          <w:lang w:val="en-US"/>
+        </w:rPr>
+        <w:t xml:space="preserve"> </w:t>
+      </w:r>
+      <w:r>
+        <w:rPr>
+          <w:rFonts w:ascii="Garamond" w:hAnsi="Garamond"/>
+          <w:sz w:val="24"/>
+          <w:szCs w:val="24"/>
+        </w:rPr>
+        <w:t>(Modak, Sinha &amp; Ghosh 2023)</w:t>
+      </w:r>
+      <w:r>
+        <w:rPr>
+          <w:rFonts w:ascii="Garamond" w:hAnsi="Garamond"/>
+          <w:sz w:val="24"/>
+          <w:szCs w:val="24"/>
+          <w:lang w:val="en-US"/>
+        </w:rPr>
+        <w:t>. Microsoft's proactive approach, spending tens of millions of dollars annually on lobbyists, indicates its commitment to establishing a favorable political image globally. However, the accusations of creating a monopoly environment raise concerns, emphasizing the delicate balance the company must maintain in the political arena</w:t>
+      </w:r>
+      <w:r>
+        <w:rPr>
+          <w:rFonts w:ascii="Garamond" w:hAnsi="Garamond"/>
+          <w:sz w:val="24"/>
+          <w:szCs w:val="24"/>
+          <w:lang w:val="en-US"/>
+        </w:rPr>
+        <w:t xml:space="preserve"> </w:t>
+      </w:r>
+      <w:r>
+        <w:rPr>
+          <w:rFonts w:ascii="Garamond" w:hAnsi="Garamond"/>
+          <w:sz w:val="24"/>
+          <w:szCs w:val="24"/>
+          <w:lang w:val="en-US"/>
+        </w:rPr>
+        <w:t>(Phan 2021).</w:t>
+      </w:r>
+    </w:p>
+    <w:p>
+      <w:pPr>
+        <w:spacing w:line="360" w:lineRule="auto"/>
+        <w:rPr>
+          <w:rFonts w:ascii="Garamond" w:hAnsi="Garamond"/>
+          <w:sz w:val="24"/>
+          <w:szCs w:val="24"/>
+          <w:lang w:val="en-US"/>
+        </w:rPr>
+      </w:pPr>
+      <w:r>
+        <w:rPr>
+          <w:rFonts w:ascii="Garamond" w:hAnsi="Garamond"/>
+          <w:sz w:val="24"/>
+          <w:szCs w:val="24"/>
+          <w:lang w:val="en-US"/>
+        </w:rPr>
+        <w:t>Economic factors significantly affect Microsoft's performance. Economic stability in developed countries provides a steady market, while the growth of developing countries offers opportunities for increased sales</w:t>
+      </w:r>
+      <w:r>
+        <w:rPr>
+          <w:rFonts w:ascii="Garamond" w:hAnsi="Garamond"/>
+          <w:sz w:val="24"/>
+          <w:szCs w:val="24"/>
+          <w:lang w:val="en-US"/>
+        </w:rPr>
+        <w:t xml:space="preserve"> </w:t>
+      </w:r>
+      <w:r>
+        <w:rPr>
+          <w:rFonts w:ascii="Garamond" w:hAnsi="Garamond"/>
+          <w:sz w:val="24"/>
+          <w:szCs w:val="24"/>
+          <w:lang w:val="en-US"/>
+        </w:rPr>
+        <w:t>(U.S. Department of Commerce – International Trade Administration Year). Exchange rates and protectionist policies, especially during the Trump administration, can impact multinational corporations like Microsoft, requiring careful financial management and strategic adaptation. The overhaul of the H-1B visa program, though potentially limiting for foreign employees, could benefit Microsoft's growth and profitability by enforcing higher wages</w:t>
+      </w:r>
+      <w:r>
+        <w:rPr>
+          <w:rFonts w:ascii="Garamond" w:hAnsi="Garamond"/>
+          <w:sz w:val="24"/>
+          <w:szCs w:val="24"/>
+          <w:lang w:val="en-US"/>
+        </w:rPr>
+        <w:t xml:space="preserve"> (Microsoft Corporation, 2024)</w:t>
+      </w:r>
+      <w:r>
+        <w:rPr>
+          <w:rFonts w:ascii="Garamond" w:hAnsi="Garamond"/>
+          <w:sz w:val="24"/>
+          <w:szCs w:val="24"/>
+          <w:lang w:val="en-US"/>
+        </w:rPr>
+        <w:t>.</w:t>
+      </w:r>
+    </w:p>
+    <w:p>
+      <w:pPr>
+        <w:spacing w:line="360" w:lineRule="auto"/>
+        <w:rPr>
+          <w:rFonts w:ascii="Garamond" w:hAnsi="Garamond"/>
+          <w:sz w:val="24"/>
+          <w:szCs w:val="24"/>
+          <w:lang w:val="en-US"/>
+        </w:rPr>
+      </w:pPr>
+      <w:r>
+        <w:rPr>
+          <w:rFonts w:ascii="Garamond" w:hAnsi="Garamond"/>
+          <w:sz w:val="24"/>
+          <w:szCs w:val="24"/>
+        </w:rPr>
+        <w:t>With the surge in computer and laptop adoption, Microsoft thrived as its operating system dominated. However, the shift towards mobile usage demands a strategic pivot. Mobiles have become indispensable, yet Microsoft primarily concentrates on computers</w:t>
+      </w:r>
+      <w:r>
+        <w:t xml:space="preserve"> </w:t>
+      </w:r>
+      <w:r>
+        <w:rPr>
+          <w:rFonts w:ascii="Garamond" w:hAnsi="Garamond"/>
+          <w:sz w:val="24"/>
+          <w:szCs w:val="24"/>
+        </w:rPr>
+        <w:t>(</w:t>
+      </w:r>
+      <w:proofErr w:type="spellStart"/>
+      <w:r>
+        <w:rPr>
+          <w:rFonts w:ascii="Garamond" w:hAnsi="Garamond"/>
+          <w:sz w:val="24"/>
+          <w:szCs w:val="24"/>
+        </w:rPr>
+        <w:t>Seitova</w:t>
+      </w:r>
+      <w:proofErr w:type="spellEnd"/>
+      <w:r>
+        <w:rPr>
+          <w:rFonts w:ascii="Garamond" w:hAnsi="Garamond"/>
+          <w:sz w:val="24"/>
+          <w:szCs w:val="24"/>
+        </w:rPr>
+        <w:t xml:space="preserve"> 2022)</w:t>
+      </w:r>
+      <w:r>
+        <w:rPr>
+          <w:rFonts w:ascii="Garamond" w:hAnsi="Garamond"/>
+          <w:sz w:val="24"/>
+          <w:szCs w:val="24"/>
+        </w:rPr>
+        <w:t>. The company's major products are computer-centric, and to enhance sales, Microsoft needs to adapt to the smartphone landscape, aligning with changing customer preferences and the mobile-centric culture</w:t>
+      </w:r>
+      <w:r>
+        <w:rPr>
+          <w:rFonts w:ascii="Garamond" w:hAnsi="Garamond"/>
+          <w:sz w:val="24"/>
+          <w:szCs w:val="24"/>
+        </w:rPr>
+        <w:t xml:space="preserve"> </w:t>
+      </w:r>
+      <w:r>
+        <w:rPr>
+          <w:rFonts w:ascii="Garamond" w:hAnsi="Garamond"/>
+          <w:sz w:val="24"/>
+          <w:szCs w:val="24"/>
+        </w:rPr>
+        <w:t>(</w:t>
+      </w:r>
+      <w:r>
+        <w:rPr>
+          <w:rFonts w:ascii="Garamond" w:hAnsi="Garamond"/>
+          <w:sz w:val="24"/>
+          <w:szCs w:val="24"/>
+        </w:rPr>
+        <w:t>Williams and Figueiredo, 2021</w:t>
+      </w:r>
+      <w:r>
+        <w:rPr>
+          <w:rFonts w:ascii="Garamond" w:hAnsi="Garamond"/>
+          <w:sz w:val="24"/>
+          <w:szCs w:val="24"/>
+        </w:rPr>
+        <w:t xml:space="preserve">)  </w:t>
+      </w:r>
+    </w:p>
+    <w:p>
+      <w:pPr>
+        <w:spacing w:line="360" w:lineRule="auto"/>
+        <w:rPr>
+          <w:rFonts w:ascii="Garamond" w:hAnsi="Garamond"/>
+          <w:sz w:val="24"/>
+          <w:szCs w:val="24"/>
+          <w:lang w:val="en-US"/>
+        </w:rPr>
+      </w:pPr>
+      <w:r>
+        <w:rPr>
+          <w:rFonts w:ascii="Garamond" w:hAnsi="Garamond"/>
+          <w:sz w:val="24"/>
+          <w:szCs w:val="24"/>
+          <w:lang w:val="en-US"/>
+        </w:rPr>
+        <w:t>Technological factors underscore the competitive nature of the tech industry. Microsoft must continuously innovate to stay ahead, facing strong competition from companies like Google and Apple</w:t>
+      </w:r>
+      <w:r>
+        <w:rPr>
+          <w:rFonts w:ascii="Garamond" w:hAnsi="Garamond"/>
+          <w:sz w:val="24"/>
+          <w:szCs w:val="24"/>
+          <w:lang w:val="en-US"/>
+        </w:rPr>
+        <w:t xml:space="preserve"> (Bakri </w:t>
+      </w:r>
+      <w:r>
+        <w:rPr>
+          <w:rFonts w:ascii="Garamond" w:hAnsi="Garamond"/>
+          <w:i/>
+          <w:iCs/>
+          <w:sz w:val="24"/>
+          <w:szCs w:val="24"/>
+          <w:lang w:val="en-US"/>
+        </w:rPr>
+        <w:t>et al, 2012)</w:t>
+      </w:r>
+      <w:r>
+        <w:rPr>
+          <w:rFonts w:ascii="Garamond" w:hAnsi="Garamond"/>
+          <w:sz w:val="24"/>
+          <w:szCs w:val="24"/>
+          <w:lang w:val="en-US"/>
+        </w:rPr>
+        <w:t>. Investing in research and development, especially in artificial intelligence, provides opportunities for Microsoft to maintain a leading position in the market</w:t>
+      </w:r>
+      <w:r>
+        <w:rPr>
+          <w:rFonts w:ascii="Garamond" w:hAnsi="Garamond"/>
+          <w:sz w:val="24"/>
+          <w:szCs w:val="24"/>
+          <w:lang w:val="en-US"/>
+        </w:rPr>
+        <w:t xml:space="preserve"> (</w:t>
+      </w:r>
+      <w:proofErr w:type="spellStart"/>
+      <w:r>
+        <w:rPr>
+          <w:rFonts w:ascii="Garamond" w:hAnsi="Garamond"/>
+          <w:sz w:val="24"/>
+          <w:szCs w:val="24"/>
+          <w:lang w:val="en-US"/>
+        </w:rPr>
+        <w:t>Nkang</w:t>
+      </w:r>
+      <w:proofErr w:type="spellEnd"/>
+      <w:r>
+        <w:rPr>
+          <w:rFonts w:ascii="Garamond" w:hAnsi="Garamond"/>
+          <w:sz w:val="24"/>
+          <w:szCs w:val="24"/>
+          <w:lang w:val="en-US"/>
+        </w:rPr>
+        <w:t>, 2023)</w:t>
+      </w:r>
+      <w:r>
+        <w:rPr>
+          <w:rFonts w:ascii="Garamond" w:hAnsi="Garamond"/>
+          <w:sz w:val="24"/>
+          <w:szCs w:val="24"/>
+          <w:lang w:val="en-US"/>
+        </w:rPr>
+        <w:t>.</w:t>
+      </w:r>
+    </w:p>
+    <w:p>
+      <w:pPr>
+        <w:spacing w:line="360" w:lineRule="auto"/>
+        <w:rPr>
+          <w:rFonts w:ascii="Garamond" w:hAnsi="Garamond"/>
+          <w:sz w:val="24"/>
+          <w:szCs w:val="24"/>
+          <w:lang w:val="en-US"/>
+        </w:rPr>
+      </w:pPr>
+      <w:r>
+        <w:rPr>
+          <w:rFonts w:ascii="Garamond" w:hAnsi="Garamond"/>
+          <w:sz w:val="24"/>
+          <w:szCs w:val="24"/>
+        </w:rPr>
+        <w:t>Microsoft has positioned itself as a leader in environmental responsibility, garnering the title of the world's most environmentally friendly company in 2019</w:t>
+      </w:r>
+      <w:r>
+        <w:rPr>
+          <w:rFonts w:ascii="Garamond" w:hAnsi="Garamond"/>
+          <w:sz w:val="24"/>
+          <w:szCs w:val="24"/>
+        </w:rPr>
+        <w:t xml:space="preserve"> </w:t>
+      </w:r>
+      <w:r>
+        <w:rPr>
+          <w:rFonts w:ascii="Garamond" w:hAnsi="Garamond"/>
+          <w:sz w:val="24"/>
+          <w:szCs w:val="24"/>
+        </w:rPr>
+        <w:t>(Microsoft Corporation, 2024). The tech giant actively promotes sustainability through initiatives like granting funds for AI-driven research on global warming and supporting environmentally sensitive computing. Operating as a 100% carbon-neutral company, Microsoft implements an internal carbon tax, allocating $50 million over five years to leverage AI and machine learning technology for addressing environmental challenges, showcasing its commitment to a green future</w:t>
+      </w:r>
+      <w:r>
+        <w:rPr>
+          <w:rFonts w:ascii="Garamond" w:hAnsi="Garamond"/>
+          <w:sz w:val="24"/>
+          <w:szCs w:val="24"/>
+        </w:rPr>
+        <w:t xml:space="preserve"> </w:t>
+      </w:r>
+      <w:r>
+        <w:rPr>
+          <w:rFonts w:ascii="Garamond" w:hAnsi="Garamond"/>
+          <w:sz w:val="24"/>
+          <w:szCs w:val="24"/>
+        </w:rPr>
+        <w:t xml:space="preserve">(Jahan &amp; </w:t>
+      </w:r>
+      <w:proofErr w:type="spellStart"/>
+      <w:r>
+        <w:rPr>
+          <w:rFonts w:ascii="Garamond" w:hAnsi="Garamond"/>
+          <w:sz w:val="24"/>
+          <w:szCs w:val="24"/>
+        </w:rPr>
+        <w:t>Sazu</w:t>
+      </w:r>
+      <w:proofErr w:type="spellEnd"/>
+      <w:r>
+        <w:rPr>
+          <w:rFonts w:ascii="Garamond" w:hAnsi="Garamond"/>
+          <w:sz w:val="24"/>
+          <w:szCs w:val="24"/>
+        </w:rPr>
+        <w:t xml:space="preserve"> 2023)</w:t>
+      </w:r>
+      <w:r>
+        <w:rPr>
+          <w:rFonts w:ascii="Garamond" w:hAnsi="Garamond"/>
+          <w:sz w:val="24"/>
+          <w:szCs w:val="24"/>
+        </w:rPr>
+        <w:t>.</w:t>
+      </w:r>
+    </w:p>
+    <w:p>
+      <w:pPr>
+        <w:spacing w:line="360" w:lineRule="auto"/>
+        <w:rPr>
+          <w:rFonts w:ascii="Garamond" w:hAnsi="Garamond"/>
+          <w:sz w:val="24"/>
+          <w:szCs w:val="24"/>
+        </w:rPr>
+      </w:pPr>
+      <w:r>
+        <w:rPr>
+          <w:rFonts w:ascii="Garamond" w:hAnsi="Garamond"/>
+          <w:sz w:val="24"/>
+          <w:szCs w:val="24"/>
+        </w:rPr>
+        <w:lastRenderedPageBreak/>
+        <w:t>As the world's largest company, Microsoft faces a high risk of legal challenges, having paid a substantial $9 billion in lawsuits</w:t>
+      </w:r>
+      <w:r>
+        <w:rPr>
+          <w:rFonts w:ascii="Garamond" w:hAnsi="Garamond"/>
+          <w:sz w:val="24"/>
+          <w:szCs w:val="24"/>
+        </w:rPr>
+        <w:t xml:space="preserve"> (Microsoft Corporation, 2023)</w:t>
+      </w:r>
+      <w:r>
+        <w:rPr>
+          <w:rFonts w:ascii="Garamond" w:hAnsi="Garamond"/>
+          <w:sz w:val="24"/>
+          <w:szCs w:val="24"/>
+        </w:rPr>
+        <w:t>. A major legal entanglement arose when 8,600 current and former employees sued for gender discrimination, alleging systematic bias against female engineers. In another case, a customer sued Microsoft in 2018 after a forced Windows upgrade rendered his PC non-functional, emphasizing the company's need for careful customer satisfaction strategies while avoiding discrimination (Microsoft Legal Issues, 2024).</w:t>
+      </w:r>
+    </w:p>
+    <w:tbl>
+      <w:tblPr>
+        <w:tblStyle w:val="TableGrid"/>
+        <w:tblW w:w="0" w:type="auto"/>
+        <w:tblLook w:val="04A0" w:firstRow="1" w:lastRow="0" w:firstColumn="1" w:lastColumn="0" w:noHBand="0" w:noVBand="1"/>
+      </w:tblPr>
+      <w:tblGrid>
+        <w:gridCol w:w="1826"/>
+        <w:gridCol w:w="3556"/>
+        <w:gridCol w:w="3906"/>
+      </w:tblGrid>
+      <w:tr>
+        <w:trPr>
+          <w:trHeight w:val="428"/>
+        </w:trPr>
+        <w:tc>
+          <w:tcPr>
+            <w:tcW w:w="1826" w:type="dxa"/>
+            <w:noWrap/>
+            <w:hideMark/>
+          </w:tcPr>
+          <w:p>
+            <w:pPr>
+              <w:jc w:val="center"/>
+              <w:rPr>
+                <w:rFonts w:ascii="Garamond" w:hAnsi="Garamond"/>
+                <w:b/>
+                <w:bCs/>
+                <w:sz w:val="24"/>
+                <w:szCs w:val="24"/>
+                <w:lang w:val="en-US"/>
+              </w:rPr>
+            </w:pPr>
+            <w:r>
+              <w:rPr>
+                <w:rFonts w:ascii="Garamond" w:hAnsi="Garamond"/>
+                <w:b/>
+                <w:bCs/>
+                <w:sz w:val="24"/>
+                <w:szCs w:val="24"/>
+              </w:rPr>
+              <w:t>Factor</w:t>
+            </w:r>
+          </w:p>
+        </w:tc>
+        <w:tc>
+          <w:tcPr>
+            <w:tcW w:w="3556" w:type="dxa"/>
+            <w:noWrap/>
+            <w:hideMark/>
+          </w:tcPr>
+          <w:p>
+            <w:pPr>
+              <w:jc w:val="center"/>
+              <w:rPr>
+                <w:rFonts w:ascii="Garamond" w:hAnsi="Garamond"/>
+                <w:b/>
+                <w:bCs/>
+                <w:sz w:val="24"/>
+                <w:szCs w:val="24"/>
+              </w:rPr>
+            </w:pPr>
+            <w:r>
+              <w:rPr>
+                <w:rFonts w:ascii="Garamond" w:hAnsi="Garamond"/>
+                <w:b/>
+                <w:bCs/>
+                <w:sz w:val="24"/>
+                <w:szCs w:val="24"/>
+              </w:rPr>
+              <w:t>Advantage</w:t>
+            </w:r>
+          </w:p>
+        </w:tc>
+        <w:tc>
+          <w:tcPr>
+            <w:tcW w:w="3906" w:type="dxa"/>
+            <w:noWrap/>
+            <w:hideMark/>
+          </w:tcPr>
+          <w:p>
+            <w:pPr>
+              <w:jc w:val="center"/>
+              <w:rPr>
+                <w:rFonts w:ascii="Garamond" w:hAnsi="Garamond"/>
+                <w:b/>
+                <w:bCs/>
+                <w:sz w:val="24"/>
+                <w:szCs w:val="24"/>
+              </w:rPr>
+            </w:pPr>
+            <w:r>
+              <w:rPr>
+                <w:rFonts w:ascii="Garamond" w:hAnsi="Garamond"/>
+                <w:b/>
+                <w:bCs/>
+                <w:sz w:val="24"/>
+                <w:szCs w:val="24"/>
+              </w:rPr>
+              <w:t>Disadvantage</w:t>
+            </w:r>
+          </w:p>
+        </w:tc>
+      </w:tr>
+      <w:tr>
+        <w:trPr>
+          <w:trHeight w:val="756"/>
+        </w:trPr>
+        <w:tc>
+          <w:tcPr>
+            <w:tcW w:w="1826" w:type="dxa"/>
+            <w:noWrap/>
+            <w:hideMark/>
+          </w:tcPr>
+          <w:p>
+            <w:pPr>
+              <w:spacing w:line="360" w:lineRule="auto"/>
+              <w:rPr>
+                <w:rFonts w:ascii="Garamond" w:hAnsi="Garamond"/>
+                <w:sz w:val="24"/>
+                <w:szCs w:val="24"/>
+              </w:rPr>
+            </w:pPr>
+            <w:r>
+              <w:rPr>
+                <w:rFonts w:ascii="Garamond" w:hAnsi="Garamond"/>
+                <w:sz w:val="24"/>
+                <w:szCs w:val="24"/>
+              </w:rPr>
+              <w:t>Political</w:t>
+            </w:r>
+          </w:p>
+        </w:tc>
+        <w:tc>
+          <w:tcPr>
+            <w:tcW w:w="3556" w:type="dxa"/>
+            <w:noWrap/>
+            <w:hideMark/>
+          </w:tcPr>
+          <w:p>
+            <w:pPr>
+              <w:spacing w:line="360" w:lineRule="auto"/>
+              <w:rPr>
+                <w:rFonts w:ascii="Garamond" w:hAnsi="Garamond"/>
+                <w:sz w:val="24"/>
+                <w:szCs w:val="24"/>
+              </w:rPr>
+            </w:pPr>
+            <w:r>
+              <w:rPr>
+                <w:rFonts w:ascii="Garamond" w:hAnsi="Garamond"/>
+                <w:sz w:val="24"/>
+                <w:szCs w:val="24"/>
+              </w:rPr>
+              <w:t>- Proactive engagement and lobbying demonstrate commitment</w:t>
+            </w:r>
+          </w:p>
+        </w:tc>
+        <w:tc>
+          <w:tcPr>
+            <w:tcW w:w="3906" w:type="dxa"/>
+            <w:noWrap/>
+            <w:hideMark/>
+          </w:tcPr>
+          <w:p>
+            <w:pPr>
+              <w:spacing w:line="360" w:lineRule="auto"/>
+              <w:rPr>
+                <w:rFonts w:ascii="Garamond" w:hAnsi="Garamond"/>
+                <w:sz w:val="24"/>
+                <w:szCs w:val="24"/>
+              </w:rPr>
+            </w:pPr>
+            <w:r>
+              <w:rPr>
+                <w:rFonts w:ascii="Garamond" w:hAnsi="Garamond"/>
+                <w:sz w:val="24"/>
+                <w:szCs w:val="24"/>
+              </w:rPr>
+              <w:t>- Tensions impact distribution and supply chain operations</w:t>
+            </w:r>
+          </w:p>
+        </w:tc>
+      </w:tr>
+      <w:tr>
+        <w:trPr>
+          <w:trHeight w:val="428"/>
+        </w:trPr>
+        <w:tc>
+          <w:tcPr>
+            <w:tcW w:w="1826" w:type="dxa"/>
+            <w:noWrap/>
+            <w:hideMark/>
+          </w:tcPr>
+          <w:p>
+            <w:pPr>
+              <w:spacing w:line="360" w:lineRule="auto"/>
+              <w:rPr>
+                <w:rFonts w:ascii="Garamond" w:hAnsi="Garamond"/>
+                <w:sz w:val="24"/>
+                <w:szCs w:val="24"/>
+              </w:rPr>
+            </w:pPr>
+          </w:p>
+        </w:tc>
+        <w:tc>
+          <w:tcPr>
+            <w:tcW w:w="3556" w:type="dxa"/>
+            <w:noWrap/>
+            <w:hideMark/>
+          </w:tcPr>
+          <w:p>
+            <w:pPr>
+              <w:spacing w:line="360" w:lineRule="auto"/>
+              <w:rPr>
+                <w:rFonts w:ascii="Garamond" w:hAnsi="Garamond"/>
+                <w:sz w:val="24"/>
+                <w:szCs w:val="24"/>
+              </w:rPr>
+            </w:pPr>
+            <w:r>
+              <w:rPr>
+                <w:rFonts w:ascii="Garamond" w:hAnsi="Garamond"/>
+                <w:sz w:val="24"/>
+                <w:szCs w:val="24"/>
+              </w:rPr>
+              <w:t>- Stability in developed countries offers market expansion</w:t>
+            </w:r>
+          </w:p>
+        </w:tc>
+        <w:tc>
+          <w:tcPr>
+            <w:tcW w:w="3906" w:type="dxa"/>
+            <w:noWrap/>
+            <w:hideMark/>
+          </w:tcPr>
+          <w:p>
+            <w:pPr>
+              <w:spacing w:line="360" w:lineRule="auto"/>
+              <w:rPr>
+                <w:rFonts w:ascii="Garamond" w:hAnsi="Garamond"/>
+                <w:sz w:val="24"/>
+                <w:szCs w:val="24"/>
+              </w:rPr>
+            </w:pPr>
+            <w:r>
+              <w:rPr>
+                <w:rFonts w:ascii="Garamond" w:hAnsi="Garamond"/>
+                <w:sz w:val="24"/>
+                <w:szCs w:val="24"/>
+              </w:rPr>
+              <w:t>- Accusations of monopoly raise concerns</w:t>
+            </w:r>
+          </w:p>
+        </w:tc>
+      </w:tr>
+      <w:tr>
+        <w:trPr>
+          <w:trHeight w:val="428"/>
+        </w:trPr>
+        <w:tc>
+          <w:tcPr>
+            <w:tcW w:w="1826" w:type="dxa"/>
+            <w:noWrap/>
+            <w:hideMark/>
+          </w:tcPr>
+          <w:p>
+            <w:pPr>
+              <w:spacing w:line="360" w:lineRule="auto"/>
+              <w:rPr>
+                <w:rFonts w:ascii="Garamond" w:hAnsi="Garamond"/>
+                <w:sz w:val="24"/>
+                <w:szCs w:val="24"/>
+              </w:rPr>
+            </w:pPr>
+            <w:r>
+              <w:rPr>
+                <w:rFonts w:ascii="Garamond" w:hAnsi="Garamond"/>
+                <w:sz w:val="24"/>
+                <w:szCs w:val="24"/>
+              </w:rPr>
+              <w:t>Economic</w:t>
+            </w:r>
+          </w:p>
+        </w:tc>
+        <w:tc>
+          <w:tcPr>
+            <w:tcW w:w="3556" w:type="dxa"/>
+            <w:noWrap/>
+            <w:hideMark/>
+          </w:tcPr>
+          <w:p>
+            <w:pPr>
+              <w:spacing w:line="360" w:lineRule="auto"/>
+              <w:rPr>
+                <w:rFonts w:ascii="Garamond" w:hAnsi="Garamond"/>
+                <w:sz w:val="24"/>
+                <w:szCs w:val="24"/>
+              </w:rPr>
+            </w:pPr>
+            <w:r>
+              <w:rPr>
+                <w:rFonts w:ascii="Garamond" w:hAnsi="Garamond"/>
+                <w:sz w:val="24"/>
+                <w:szCs w:val="24"/>
+              </w:rPr>
+              <w:t>- Stability in developed countries provides a steady market</w:t>
+            </w:r>
+          </w:p>
+        </w:tc>
+        <w:tc>
+          <w:tcPr>
+            <w:tcW w:w="3906" w:type="dxa"/>
+            <w:noWrap/>
+            <w:hideMark/>
+          </w:tcPr>
+          <w:p>
+            <w:pPr>
+              <w:spacing w:line="360" w:lineRule="auto"/>
+              <w:rPr>
+                <w:rFonts w:ascii="Garamond" w:hAnsi="Garamond"/>
+                <w:sz w:val="24"/>
+                <w:szCs w:val="24"/>
+              </w:rPr>
+            </w:pPr>
+            <w:r>
+              <w:rPr>
+                <w:rFonts w:ascii="Garamond" w:hAnsi="Garamond"/>
+                <w:sz w:val="24"/>
+                <w:szCs w:val="24"/>
+              </w:rPr>
+              <w:t>- Exchange rates and protectionist policies impact MNCs</w:t>
+            </w:r>
+          </w:p>
+        </w:tc>
+      </w:tr>
+      <w:tr>
+        <w:trPr>
+          <w:trHeight w:val="428"/>
+        </w:trPr>
+        <w:tc>
+          <w:tcPr>
+            <w:tcW w:w="1826" w:type="dxa"/>
+            <w:noWrap/>
+            <w:hideMark/>
+          </w:tcPr>
+          <w:p>
+            <w:pPr>
+              <w:spacing w:line="360" w:lineRule="auto"/>
+              <w:rPr>
+                <w:rFonts w:ascii="Garamond" w:hAnsi="Garamond"/>
+                <w:sz w:val="24"/>
+                <w:szCs w:val="24"/>
+              </w:rPr>
+            </w:pPr>
+          </w:p>
+        </w:tc>
+        <w:tc>
+          <w:tcPr>
+            <w:tcW w:w="3556" w:type="dxa"/>
+            <w:noWrap/>
+            <w:hideMark/>
+          </w:tcPr>
+          <w:p>
+            <w:pPr>
+              <w:spacing w:line="360" w:lineRule="auto"/>
+              <w:rPr>
+                <w:rFonts w:ascii="Garamond" w:hAnsi="Garamond"/>
+                <w:sz w:val="24"/>
+                <w:szCs w:val="24"/>
+              </w:rPr>
+            </w:pPr>
+            <w:r>
+              <w:rPr>
+                <w:rFonts w:ascii="Garamond" w:hAnsi="Garamond"/>
+                <w:sz w:val="24"/>
+                <w:szCs w:val="24"/>
+              </w:rPr>
+              <w:t>- Growth opportunities in developing countries</w:t>
+            </w:r>
+          </w:p>
+        </w:tc>
+        <w:tc>
+          <w:tcPr>
+            <w:tcW w:w="3906" w:type="dxa"/>
+            <w:noWrap/>
+            <w:hideMark/>
+          </w:tcPr>
+          <w:p>
+            <w:pPr>
+              <w:spacing w:line="360" w:lineRule="auto"/>
+              <w:rPr>
+                <w:rFonts w:ascii="Garamond" w:hAnsi="Garamond"/>
+                <w:sz w:val="24"/>
+                <w:szCs w:val="24"/>
+              </w:rPr>
+            </w:pPr>
+            <w:r>
+              <w:rPr>
+                <w:rFonts w:ascii="Garamond" w:hAnsi="Garamond"/>
+                <w:sz w:val="24"/>
+                <w:szCs w:val="24"/>
+              </w:rPr>
+              <w:t>- H-1B visa program overhaul may limit foreign employees</w:t>
+            </w:r>
+          </w:p>
+        </w:tc>
+      </w:tr>
+      <w:tr>
+        <w:trPr>
+          <w:trHeight w:val="428"/>
+        </w:trPr>
+        <w:tc>
+          <w:tcPr>
+            <w:tcW w:w="1826" w:type="dxa"/>
+            <w:noWrap/>
+            <w:hideMark/>
+          </w:tcPr>
+          <w:p>
+            <w:pPr>
+              <w:spacing w:line="360" w:lineRule="auto"/>
+              <w:rPr>
+                <w:rFonts w:ascii="Garamond" w:hAnsi="Garamond"/>
+                <w:sz w:val="24"/>
+                <w:szCs w:val="24"/>
+              </w:rPr>
+            </w:pPr>
+            <w:r>
+              <w:rPr>
+                <w:rFonts w:ascii="Garamond" w:hAnsi="Garamond"/>
+                <w:sz w:val="24"/>
+                <w:szCs w:val="24"/>
+              </w:rPr>
+              <w:t>Social (Mobile Adoption)</w:t>
+            </w:r>
+          </w:p>
+        </w:tc>
+        <w:tc>
+          <w:tcPr>
+            <w:tcW w:w="3556" w:type="dxa"/>
+            <w:noWrap/>
+            <w:hideMark/>
+          </w:tcPr>
+          <w:p>
+            <w:pPr>
+              <w:spacing w:line="360" w:lineRule="auto"/>
+              <w:rPr>
+                <w:rFonts w:ascii="Garamond" w:hAnsi="Garamond"/>
+                <w:sz w:val="24"/>
+                <w:szCs w:val="24"/>
+              </w:rPr>
+            </w:pPr>
+            <w:r>
+              <w:rPr>
+                <w:rFonts w:ascii="Garamond" w:hAnsi="Garamond"/>
+                <w:sz w:val="24"/>
+                <w:szCs w:val="24"/>
+              </w:rPr>
+              <w:t>- Historical dominance in computer adoption</w:t>
+            </w:r>
+          </w:p>
+        </w:tc>
+        <w:tc>
+          <w:tcPr>
+            <w:tcW w:w="3906" w:type="dxa"/>
+            <w:noWrap/>
+            <w:hideMark/>
+          </w:tcPr>
+          <w:p>
+            <w:pPr>
+              <w:spacing w:line="360" w:lineRule="auto"/>
+              <w:rPr>
+                <w:rFonts w:ascii="Garamond" w:hAnsi="Garamond"/>
+                <w:sz w:val="24"/>
+                <w:szCs w:val="24"/>
+              </w:rPr>
+            </w:pPr>
+            <w:r>
+              <w:rPr>
+                <w:rFonts w:ascii="Garamond" w:hAnsi="Garamond"/>
+                <w:sz w:val="24"/>
+                <w:szCs w:val="24"/>
+              </w:rPr>
+              <w:t>- Focus on computers amid the shift to mobile usage</w:t>
+            </w:r>
+          </w:p>
+        </w:tc>
+      </w:tr>
+      <w:tr>
+        <w:trPr>
+          <w:trHeight w:val="428"/>
+        </w:trPr>
+        <w:tc>
+          <w:tcPr>
+            <w:tcW w:w="1826" w:type="dxa"/>
+            <w:noWrap/>
+            <w:hideMark/>
+          </w:tcPr>
+          <w:p>
+            <w:pPr>
+              <w:spacing w:line="360" w:lineRule="auto"/>
+              <w:rPr>
+                <w:rFonts w:ascii="Garamond" w:hAnsi="Garamond"/>
+                <w:sz w:val="24"/>
+                <w:szCs w:val="24"/>
+              </w:rPr>
+            </w:pPr>
+            <w:r>
+              <w:rPr>
+                <w:rFonts w:ascii="Garamond" w:hAnsi="Garamond"/>
+                <w:sz w:val="24"/>
+                <w:szCs w:val="24"/>
+              </w:rPr>
+              <w:t>Technological</w:t>
+            </w:r>
+          </w:p>
+        </w:tc>
+        <w:tc>
+          <w:tcPr>
+            <w:tcW w:w="3556" w:type="dxa"/>
+            <w:noWrap/>
+            <w:hideMark/>
+          </w:tcPr>
+          <w:p>
+            <w:pPr>
+              <w:spacing w:line="360" w:lineRule="auto"/>
+              <w:rPr>
+                <w:rFonts w:ascii="Garamond" w:hAnsi="Garamond"/>
+                <w:sz w:val="24"/>
+                <w:szCs w:val="24"/>
+              </w:rPr>
+            </w:pPr>
+            <w:r>
+              <w:rPr>
+                <w:rFonts w:ascii="Garamond" w:hAnsi="Garamond"/>
+                <w:sz w:val="24"/>
+                <w:szCs w:val="24"/>
+              </w:rPr>
+              <w:t>- Continuous innovation to stay ahead of strong competition</w:t>
+            </w:r>
+          </w:p>
+        </w:tc>
+        <w:tc>
+          <w:tcPr>
+            <w:tcW w:w="3906" w:type="dxa"/>
+            <w:noWrap/>
+            <w:hideMark/>
+          </w:tcPr>
+          <w:p>
+            <w:pPr>
+              <w:spacing w:line="360" w:lineRule="auto"/>
+              <w:rPr>
+                <w:rFonts w:ascii="Garamond" w:hAnsi="Garamond"/>
+                <w:sz w:val="24"/>
+                <w:szCs w:val="24"/>
+              </w:rPr>
+            </w:pPr>
+            <w:r>
+              <w:rPr>
+                <w:rFonts w:ascii="Garamond" w:hAnsi="Garamond"/>
+                <w:sz w:val="24"/>
+                <w:szCs w:val="24"/>
+              </w:rPr>
+              <w:t>- High competition requires ongoing R&amp;D investment</w:t>
+            </w:r>
+          </w:p>
+        </w:tc>
+      </w:tr>
+      <w:tr>
+        <w:trPr>
+          <w:trHeight w:val="428"/>
+        </w:trPr>
+        <w:tc>
+          <w:tcPr>
+            <w:tcW w:w="1826" w:type="dxa"/>
+            <w:noWrap/>
+            <w:hideMark/>
+          </w:tcPr>
+          <w:p>
+            <w:pPr>
+              <w:spacing w:line="360" w:lineRule="auto"/>
+              <w:rPr>
+                <w:rFonts w:ascii="Garamond" w:hAnsi="Garamond"/>
+                <w:sz w:val="24"/>
+                <w:szCs w:val="24"/>
+              </w:rPr>
+            </w:pPr>
+            <w:r>
+              <w:rPr>
+                <w:rFonts w:ascii="Garamond" w:hAnsi="Garamond"/>
+                <w:sz w:val="24"/>
+                <w:szCs w:val="24"/>
+              </w:rPr>
+              <w:t>Environmental (Sustainability)</w:t>
+            </w:r>
+          </w:p>
+        </w:tc>
+        <w:tc>
+          <w:tcPr>
+            <w:tcW w:w="3556" w:type="dxa"/>
+            <w:noWrap/>
+            <w:hideMark/>
+          </w:tcPr>
+          <w:p>
+            <w:pPr>
+              <w:spacing w:line="360" w:lineRule="auto"/>
+              <w:rPr>
+                <w:rFonts w:ascii="Garamond" w:hAnsi="Garamond"/>
+                <w:sz w:val="24"/>
+                <w:szCs w:val="24"/>
+              </w:rPr>
+            </w:pPr>
+            <w:r>
+              <w:rPr>
+                <w:rFonts w:ascii="Garamond" w:hAnsi="Garamond"/>
+                <w:sz w:val="24"/>
+                <w:szCs w:val="24"/>
+              </w:rPr>
+              <w:t>- Recognition as the world's most environmentally friendly</w:t>
+            </w:r>
+          </w:p>
+        </w:tc>
+        <w:tc>
+          <w:tcPr>
+            <w:tcW w:w="3906" w:type="dxa"/>
+            <w:noWrap/>
+            <w:hideMark/>
+          </w:tcPr>
+          <w:p>
+            <w:pPr>
+              <w:spacing w:line="360" w:lineRule="auto"/>
+              <w:rPr>
+                <w:rFonts w:ascii="Garamond" w:hAnsi="Garamond"/>
+                <w:sz w:val="24"/>
+                <w:szCs w:val="24"/>
+              </w:rPr>
+            </w:pPr>
+            <w:r>
+              <w:rPr>
+                <w:rFonts w:ascii="Garamond" w:hAnsi="Garamond"/>
+                <w:sz w:val="24"/>
+                <w:szCs w:val="24"/>
+              </w:rPr>
+              <w:t>- Carbon-neutral practices and internal tax demonstrate commitment</w:t>
+            </w:r>
+          </w:p>
+        </w:tc>
+      </w:tr>
+      <w:tr>
+        <w:trPr>
+          <w:trHeight w:val="428"/>
+        </w:trPr>
+        <w:tc>
+          <w:tcPr>
+            <w:tcW w:w="1826" w:type="dxa"/>
+            <w:noWrap/>
+            <w:hideMark/>
+          </w:tcPr>
+          <w:p>
+            <w:pPr>
+              <w:spacing w:line="360" w:lineRule="auto"/>
+              <w:rPr>
+                <w:rFonts w:ascii="Garamond" w:hAnsi="Garamond"/>
+                <w:sz w:val="24"/>
+                <w:szCs w:val="24"/>
+              </w:rPr>
+            </w:pPr>
+            <w:r>
+              <w:rPr>
+                <w:rFonts w:ascii="Garamond" w:hAnsi="Garamond"/>
+                <w:sz w:val="24"/>
+                <w:szCs w:val="24"/>
+              </w:rPr>
+              <w:t>Legal</w:t>
+            </w:r>
+          </w:p>
+        </w:tc>
+        <w:tc>
+          <w:tcPr>
+            <w:tcW w:w="3556" w:type="dxa"/>
+            <w:noWrap/>
+            <w:hideMark/>
+          </w:tcPr>
+          <w:p>
+            <w:pPr>
+              <w:spacing w:line="360" w:lineRule="auto"/>
+              <w:rPr>
+                <w:rFonts w:ascii="Garamond" w:hAnsi="Garamond"/>
+                <w:sz w:val="24"/>
+                <w:szCs w:val="24"/>
+              </w:rPr>
+            </w:pPr>
+            <w:r>
+              <w:rPr>
+                <w:rFonts w:ascii="Garamond" w:hAnsi="Garamond"/>
+                <w:sz w:val="24"/>
+                <w:szCs w:val="24"/>
+              </w:rPr>
+              <w:t>- Proactive legal approach and spending on lobbyists</w:t>
+            </w:r>
+          </w:p>
+        </w:tc>
+        <w:tc>
+          <w:tcPr>
+            <w:tcW w:w="3906" w:type="dxa"/>
+            <w:noWrap/>
+            <w:hideMark/>
+          </w:tcPr>
+          <w:p>
+            <w:pPr>
+              <w:spacing w:line="360" w:lineRule="auto"/>
+              <w:rPr>
+                <w:rFonts w:ascii="Garamond" w:hAnsi="Garamond"/>
+                <w:sz w:val="24"/>
+                <w:szCs w:val="24"/>
+              </w:rPr>
+            </w:pPr>
+            <w:r>
+              <w:rPr>
+                <w:rFonts w:ascii="Garamond" w:hAnsi="Garamond"/>
+                <w:sz w:val="24"/>
+                <w:szCs w:val="24"/>
+              </w:rPr>
+              <w:t>- High risk of legal challenges and substantial payouts</w:t>
+            </w:r>
+          </w:p>
+        </w:tc>
+      </w:tr>
+      <w:tr>
+        <w:trPr>
+          <w:trHeight w:val="428"/>
+        </w:trPr>
+        <w:tc>
+          <w:tcPr>
+            <w:tcW w:w="1826" w:type="dxa"/>
+            <w:noWrap/>
+            <w:hideMark/>
+          </w:tcPr>
+          <w:p>
+            <w:pPr>
+              <w:spacing w:line="360" w:lineRule="auto"/>
+              <w:rPr>
+                <w:rFonts w:ascii="Garamond" w:hAnsi="Garamond"/>
+                <w:sz w:val="24"/>
+                <w:szCs w:val="24"/>
+              </w:rPr>
+            </w:pPr>
+          </w:p>
+        </w:tc>
+        <w:tc>
+          <w:tcPr>
+            <w:tcW w:w="3556" w:type="dxa"/>
+            <w:noWrap/>
+            <w:hideMark/>
+          </w:tcPr>
+          <w:p>
+            <w:pPr>
+              <w:spacing w:line="360" w:lineRule="auto"/>
+              <w:rPr>
+                <w:rFonts w:ascii="Garamond" w:hAnsi="Garamond"/>
+                <w:sz w:val="24"/>
+                <w:szCs w:val="24"/>
+              </w:rPr>
+            </w:pPr>
+            <w:r>
+              <w:rPr>
+                <w:rFonts w:ascii="Garamond" w:hAnsi="Garamond"/>
+                <w:sz w:val="24"/>
+                <w:szCs w:val="24"/>
+              </w:rPr>
+              <w:t>- Commitment to careful customer satisfaction strategies</w:t>
+            </w:r>
+          </w:p>
+        </w:tc>
+        <w:tc>
+          <w:tcPr>
+            <w:tcW w:w="3906" w:type="dxa"/>
+            <w:noWrap/>
+            <w:hideMark/>
+          </w:tcPr>
+          <w:p>
+            <w:pPr>
+              <w:spacing w:line="360" w:lineRule="auto"/>
+              <w:rPr>
+                <w:rFonts w:ascii="Garamond" w:hAnsi="Garamond"/>
+                <w:sz w:val="24"/>
+                <w:szCs w:val="24"/>
+              </w:rPr>
+            </w:pPr>
+            <w:r>
+              <w:rPr>
+                <w:rFonts w:ascii="Garamond" w:hAnsi="Garamond"/>
+                <w:sz w:val="24"/>
+                <w:szCs w:val="24"/>
+              </w:rPr>
+              <w:t>- Legal entanglements and discrimination issues</w:t>
+            </w:r>
+          </w:p>
+        </w:tc>
+      </w:tr>
+    </w:tbl>
+    <w:p>
+      <w:pPr>
+        <w:spacing w:line="360" w:lineRule="auto"/>
+        <w:jc w:val="center"/>
+        <w:rPr>
+          <w:rFonts w:ascii="Garamond" w:hAnsi="Garamond"/>
+          <w:i/>
+          <w:iCs/>
+          <w:sz w:val="28"/>
+          <w:szCs w:val="28"/>
+        </w:rPr>
+      </w:pPr>
+      <w:r>
+        <w:rPr>
+          <w:rFonts w:ascii="Garamond" w:hAnsi="Garamond"/>
+          <w:i/>
+          <w:iCs/>
+          <w:sz w:val="28"/>
+          <w:szCs w:val="28"/>
+        </w:rPr>
+        <w:t xml:space="preserve">Summary of the </w:t>
+      </w:r>
+      <w:r>
+        <w:rPr>
+          <w:rFonts w:ascii="Garamond" w:hAnsi="Garamond"/>
+          <w:i/>
+          <w:iCs/>
+          <w:sz w:val="28"/>
+          <w:szCs w:val="28"/>
+        </w:rPr>
+        <w:t>Macro-Environment Analysis for Microsoft</w:t>
+      </w:r>
+    </w:p>
+    <w:p>
+      <w:pPr>
+        <w:spacing w:line="360" w:lineRule="auto"/>
+        <w:jc w:val="center"/>
+        <w:rPr>
+          <w:rFonts w:ascii="Garamond" w:hAnsi="Garamond"/>
+          <w:i/>
+          <w:iCs/>
+          <w:sz w:val="28"/>
+          <w:szCs w:val="28"/>
+        </w:rPr>
+      </w:pPr>
+      <w:r>
+        <w:rPr>
+          <w:rFonts w:ascii="Garamond" w:hAnsi="Garamond"/>
+          <w:i/>
+          <w:iCs/>
+          <w:sz w:val="28"/>
+          <w:szCs w:val="28"/>
+        </w:rPr>
+        <w:t xml:space="preserve">Source: </w:t>
+      </w:r>
+      <w:proofErr w:type="spellStart"/>
+      <w:r>
+        <w:rPr>
+          <w:rFonts w:ascii="Garamond" w:hAnsi="Garamond"/>
+          <w:i/>
+          <w:iCs/>
+          <w:sz w:val="28"/>
+          <w:szCs w:val="28"/>
+        </w:rPr>
+        <w:t>Nkang</w:t>
+      </w:r>
+      <w:proofErr w:type="spellEnd"/>
+      <w:r>
+        <w:rPr>
+          <w:rFonts w:ascii="Garamond" w:hAnsi="Garamond"/>
+          <w:i/>
+          <w:iCs/>
+          <w:sz w:val="28"/>
+          <w:szCs w:val="28"/>
+        </w:rPr>
+        <w:t>, (2023)</w:t>
+      </w:r>
+    </w:p>
+    <w:p>
+      <w:pPr>
+        <w:spacing w:line="360" w:lineRule="auto"/>
+        <w:jc w:val="center"/>
+        <w:rPr>
+          <w:rFonts w:ascii="Garamond" w:hAnsi="Garamond"/>
           <w:b/>
           <w:bCs/>
-          <w:sz w:val="24"/>
-          <w:szCs w:val="24"/>
+          <w:sz w:val="28"/>
+          <w:szCs w:val="28"/>
+          <w:lang w:val="en-US"/>
         </w:rPr>
       </w:pPr>
       <w:r>
@@ -283,64 +1712,179 @@
           <w:rFonts w:ascii="Garamond" w:hAnsi="Garamond"/>
           <w:b/>
           <w:bCs/>
-          <w:sz w:val="24"/>
-          <w:szCs w:val="24"/>
-        </w:rPr>
-        <w:br w:type="page"/>
+          <w:sz w:val="28"/>
+          <w:szCs w:val="28"/>
+          <w:lang w:val="en-US"/>
+        </w:rPr>
+        <w:lastRenderedPageBreak/>
+        <w:t>STRATEGY AND MARKET ANALYSIS</w:t>
       </w:r>
     </w:p>
     <w:p>
       <w:pPr>
-        <w:rPr>
-          <w:rFonts w:ascii="Garamond" w:hAnsi="Garamond"/>
-          <w:sz w:val="24"/>
-          <w:szCs w:val="24"/>
-        </w:rPr>
-      </w:pPr>
-      <w:r>
-        <w:rPr>
-          <w:rFonts w:ascii="Garamond" w:hAnsi="Garamond"/>
-          <w:sz w:val="24"/>
-          <w:szCs w:val="24"/>
-        </w:rPr>
-        <w:lastRenderedPageBreak/>
-        <w:br w:type="page"/>
+        <w:spacing w:line="360" w:lineRule="auto"/>
+        <w:rPr>
+          <w:rFonts w:ascii="Garamond" w:hAnsi="Garamond"/>
+          <w:sz w:val="24"/>
+          <w:szCs w:val="24"/>
+        </w:rPr>
+      </w:pPr>
+      <w:r>
+        <w:rPr>
+          <w:rFonts w:ascii="Garamond" w:hAnsi="Garamond"/>
+          <w:sz w:val="24"/>
+          <w:szCs w:val="24"/>
+        </w:rPr>
+        <w:t xml:space="preserve">Microsoft's strategy and market dynamics are characterized by a focus on anticipating and responding to market changes </w:t>
+      </w:r>
+      <w:r>
+        <w:rPr>
+          <w:rFonts w:ascii="Garamond" w:hAnsi="Garamond"/>
+          <w:sz w:val="24"/>
+          <w:szCs w:val="24"/>
+        </w:rPr>
+        <w:t>(</w:t>
+      </w:r>
+      <w:r>
+        <w:rPr>
+          <w:rFonts w:ascii="Garamond" w:hAnsi="Garamond"/>
+          <w:sz w:val="24"/>
+          <w:szCs w:val="24"/>
+        </w:rPr>
+        <w:t>Jae-woong and Geun-woo, 2010</w:t>
+      </w:r>
+      <w:r>
+        <w:rPr>
+          <w:rFonts w:ascii="Garamond" w:hAnsi="Garamond"/>
+          <w:sz w:val="24"/>
+          <w:szCs w:val="24"/>
+        </w:rPr>
+        <w:t>)</w:t>
+      </w:r>
+      <w:r>
+        <w:rPr>
+          <w:rFonts w:ascii="Garamond" w:hAnsi="Garamond"/>
+          <w:sz w:val="24"/>
+          <w:szCs w:val="24"/>
+        </w:rPr>
+        <w:t xml:space="preserve">. The company's success is attributed to its ability to find and retain talented employees, organize small teams, and pioneer evolving mass markets </w:t>
+      </w:r>
+      <w:r>
+        <w:rPr>
+          <w:rFonts w:ascii="Garamond" w:hAnsi="Garamond"/>
+          <w:sz w:val="24"/>
+          <w:szCs w:val="24"/>
+        </w:rPr>
+        <w:t>(Microsoft Corporation, 2024)</w:t>
+      </w:r>
+      <w:r>
+        <w:rPr>
+          <w:rFonts w:ascii="Garamond" w:hAnsi="Garamond"/>
+          <w:sz w:val="24"/>
+          <w:szCs w:val="24"/>
+        </w:rPr>
+        <w:t>. This is complemented by a flexible, incremental approach to product development and a relentless pursuit of future markets (</w:t>
+      </w:r>
+      <w:r>
+        <w:rPr>
+          <w:rFonts w:ascii="Garamond" w:hAnsi="Garamond"/>
+          <w:sz w:val="24"/>
+          <w:szCs w:val="24"/>
+        </w:rPr>
+        <w:t>Microsoft Corporation, 2024</w:t>
+      </w:r>
+      <w:r>
+        <w:rPr>
+          <w:rFonts w:ascii="Garamond" w:hAnsi="Garamond"/>
+          <w:sz w:val="24"/>
+          <w:szCs w:val="24"/>
+        </w:rPr>
+        <w:t>). In the area of business intelligence, Microsoft has employed various expansion strategies to increase its market share, including acquisitions and customer-focused initiatives (</w:t>
+      </w:r>
+      <w:proofErr w:type="spellStart"/>
+      <w:r>
+        <w:rPr>
+          <w:rFonts w:ascii="Garamond" w:hAnsi="Garamond"/>
+          <w:sz w:val="24"/>
+          <w:szCs w:val="24"/>
+        </w:rPr>
+        <w:t>Qisman</w:t>
+      </w:r>
+      <w:proofErr w:type="spellEnd"/>
+      <w:r>
+        <w:rPr>
+          <w:rFonts w:ascii="Garamond" w:hAnsi="Garamond"/>
+          <w:sz w:val="24"/>
+          <w:szCs w:val="24"/>
+        </w:rPr>
+        <w:t xml:space="preserve"> </w:t>
+      </w:r>
+      <w:r>
+        <w:rPr>
+          <w:rFonts w:ascii="Garamond" w:hAnsi="Garamond"/>
+          <w:i/>
+          <w:iCs/>
+          <w:sz w:val="24"/>
+          <w:szCs w:val="24"/>
+        </w:rPr>
+        <w:t xml:space="preserve">et al., </w:t>
+      </w:r>
+      <w:r>
+        <w:rPr>
+          <w:rFonts w:ascii="Garamond" w:hAnsi="Garamond"/>
+          <w:sz w:val="24"/>
+          <w:szCs w:val="24"/>
+        </w:rPr>
+        <w:t>2021</w:t>
+      </w:r>
+      <w:r>
+        <w:rPr>
+          <w:rFonts w:ascii="Garamond" w:hAnsi="Garamond"/>
+          <w:sz w:val="24"/>
+          <w:szCs w:val="24"/>
+        </w:rPr>
+        <w:t>). These strategies have enabled Microsoft to maintain its position as a leader in the software industry.</w:t>
       </w:r>
     </w:p>
     <w:p>
       <w:pPr>
-        <w:rPr>
-          <w:rFonts w:ascii="Garamond" w:hAnsi="Garamond"/>
-          <w:sz w:val="24"/>
-          <w:szCs w:val="24"/>
-        </w:rPr>
-      </w:pPr>
-      <w:r>
-        <w:rPr>
-          <w:rFonts w:ascii="Garamond" w:hAnsi="Garamond"/>
-          <w:sz w:val="24"/>
-          <w:szCs w:val="24"/>
-        </w:rPr>
-        <w:lastRenderedPageBreak/>
-        <w:br w:type="page"/>
+        <w:spacing w:line="360" w:lineRule="auto"/>
+        <w:jc w:val="center"/>
+        <w:rPr>
+          <w:rFonts w:ascii="Garamond" w:hAnsi="Garamond"/>
+          <w:b/>
+          <w:bCs/>
+          <w:sz w:val="24"/>
+          <w:szCs w:val="24"/>
+        </w:rPr>
+      </w:pPr>
+      <w:r>
+        <w:rPr>
+          <w:rFonts w:ascii="Garamond" w:hAnsi="Garamond"/>
+          <w:b/>
+          <w:bCs/>
+          <w:sz w:val="24"/>
+          <w:szCs w:val="24"/>
+        </w:rPr>
+        <w:t>CONCLUSION</w:t>
       </w:r>
     </w:p>
     <w:p>
       <w:pPr>
-        <w:rPr>
-          <w:rFonts w:ascii="Garamond" w:hAnsi="Garamond"/>
-          <w:sz w:val="24"/>
-          <w:szCs w:val="24"/>
-        </w:rPr>
-      </w:pPr>
-      <w:r>
-        <w:rPr>
-          <w:rFonts w:ascii="Garamond" w:hAnsi="Garamond"/>
-          <w:sz w:val="24"/>
-          <w:szCs w:val="24"/>
-        </w:rPr>
-        <w:lastRenderedPageBreak/>
-        <w:br w:type="page"/>
+        <w:spacing w:line="360" w:lineRule="auto"/>
+        <w:rPr>
+          <w:rFonts w:ascii="Garamond" w:hAnsi="Garamond"/>
+          <w:sz w:val="24"/>
+          <w:szCs w:val="24"/>
+        </w:rPr>
+      </w:pPr>
+      <w:r>
+        <w:rPr>
+          <w:rFonts w:ascii="Garamond" w:hAnsi="Garamond"/>
+          <w:sz w:val="24"/>
+          <w:szCs w:val="24"/>
+        </w:rPr>
+        <w:t>The company faces challenges such as political tensions, changing customer preferences towards mobile devices, and legal entanglements. However, Microsoft's strategic initiatives, such as proactive political engagement, environmental responsibility, and a focus on innovation, position it for resilience and growth. The emphasis on sustainability, carbon neutrality, and AI-driven environmental initiatives showcases Microsoft's commitment to responsible business practices. The company's success in anticipating market changes, retaining talent, and flexible product development strategies reinforces its market leadership. Moving forward, Microsoft must balance technological innovation with adapting to evolving customer trends for sustained success in the dynamic tech landscape.</w:t>
       </w:r>
     </w:p>
     <w:p>
@@ -357,68 +1901,85 @@
           <w:sz w:val="24"/>
           <w:szCs w:val="24"/>
         </w:rPr>
-        <w:lastRenderedPageBreak/>
         <w:br w:type="page"/>
       </w:r>
     </w:p>
     <w:p>
       <w:pPr>
-        <w:rPr>
-          <w:rFonts w:ascii="Garamond" w:hAnsi="Garamond"/>
-          <w:sz w:val="24"/>
-          <w:szCs w:val="24"/>
-        </w:rPr>
-      </w:pPr>
-      <w:r>
-        <w:rPr>
-          <w:rFonts w:ascii="Garamond" w:hAnsi="Garamond"/>
+        <w:spacing w:line="360" w:lineRule="auto"/>
+        <w:jc w:val="center"/>
+        <w:rPr>
+          <w:rFonts w:ascii="Garamond" w:hAnsi="Garamond"/>
+          <w:b/>
+          <w:bCs/>
+          <w:sz w:val="24"/>
+          <w:szCs w:val="24"/>
+        </w:rPr>
+      </w:pPr>
+      <w:r>
+        <w:rPr>
+          <w:rFonts w:ascii="Garamond" w:hAnsi="Garamond"/>
+          <w:b/>
+          <w:bCs/>
           <w:sz w:val="24"/>
           <w:szCs w:val="24"/>
         </w:rPr>
         <w:lastRenderedPageBreak/>
-        <w:br w:type="page"/>
+        <w:t>REFERENCES</w:t>
       </w:r>
     </w:p>
     <w:p>
       <w:pPr>
-        <w:rPr>
-          <w:rFonts w:ascii="Garamond" w:hAnsi="Garamond"/>
-          <w:sz w:val="24"/>
-          <w:szCs w:val="24"/>
-        </w:rPr>
-      </w:pPr>
-      <w:r>
-        <w:rPr>
-          <w:rFonts w:ascii="Garamond" w:hAnsi="Garamond"/>
-          <w:sz w:val="24"/>
-          <w:szCs w:val="24"/>
-        </w:rPr>
-        <w:lastRenderedPageBreak/>
-        <w:br w:type="page"/>
+        <w:spacing w:line="360" w:lineRule="auto"/>
+        <w:jc w:val="both"/>
+        <w:rPr>
+          <w:rFonts w:ascii="Garamond" w:hAnsi="Garamond"/>
+          <w:sz w:val="24"/>
+          <w:szCs w:val="24"/>
+        </w:rPr>
+      </w:pPr>
+      <w:r>
+        <w:rPr>
+          <w:rFonts w:ascii="Garamond" w:hAnsi="Garamond"/>
+          <w:sz w:val="24"/>
+          <w:szCs w:val="24"/>
+        </w:rPr>
+        <w:t>EWUSI-MENSAH, K., 2021. The external organizational environment and its impact on management information systems. Accounting, Organizations and Society, vol. 6, no. 4, pp. 301–316.</w:t>
       </w:r>
     </w:p>
     <w:p>
       <w:pPr>
         <w:spacing w:line="360" w:lineRule="auto"/>
-        <w:jc w:val="center"/>
-        <w:rPr>
-          <w:rFonts w:ascii="Garamond" w:hAnsi="Garamond"/>
-          <w:b/>
-          <w:bCs/>
-          <w:sz w:val="24"/>
-          <w:szCs w:val="24"/>
-        </w:rPr>
-      </w:pPr>
-      <w:r>
-        <w:rPr>
-          <w:rFonts w:ascii="Garamond" w:hAnsi="Garamond"/>
-          <w:b/>
-          <w:bCs/>
-          <w:sz w:val="24"/>
-          <w:szCs w:val="24"/>
-        </w:rPr>
-        <w:lastRenderedPageBreak/>
-        <w:t>REFERENCES</w:t>
+        <w:jc w:val="both"/>
+        <w:rPr>
+          <w:rFonts w:ascii="Garamond" w:hAnsi="Garamond"/>
+          <w:sz w:val="24"/>
+          <w:szCs w:val="24"/>
+        </w:rPr>
+      </w:pPr>
+      <w:r>
+        <w:rPr>
+          <w:rFonts w:ascii="Garamond" w:hAnsi="Garamond"/>
+          <w:sz w:val="24"/>
+          <w:szCs w:val="24"/>
+        </w:rPr>
+        <w:t xml:space="preserve">MILLER, C.C., </w:t>
+      </w:r>
+      <w:r>
+        <w:rPr>
+          <w:rFonts w:ascii="Garamond" w:hAnsi="Garamond"/>
+          <w:sz w:val="24"/>
+          <w:szCs w:val="24"/>
+        </w:rPr>
+        <w:t>OGILVIE, DT</w:t>
+      </w:r>
+      <w:r>
+        <w:rPr>
+          <w:rFonts w:ascii="Garamond" w:hAnsi="Garamond"/>
+          <w:sz w:val="24"/>
+          <w:szCs w:val="24"/>
+        </w:rPr>
+        <w:t>, and GLICK, W.H., 2016. Assessing the External Environment: An Enrichment of the Archival Tradition. Research Methodology in Strategy and Management, pp. 97–122.</w:t>
       </w:r>
     </w:p>
     <w:p>
@@ -437,7 +1998,25 @@
           <w:sz w:val="24"/>
           <w:szCs w:val="24"/>
         </w:rPr>
-        <w:t>EWUSI-MENSAH, K., 2021. The external organizational environment and its impact on management information systems. Accounting, Organizations and Society, vol. 6, no. 4, pp. 301–316.</w:t>
+        <w:t xml:space="preserve">DIRSMITH, M.W. and COVALESKI, M.A., 2023. Strategy, external </w:t>
+      </w:r>
+      <w:proofErr w:type="gramStart"/>
+      <w:r>
+        <w:rPr>
+          <w:rFonts w:ascii="Garamond" w:hAnsi="Garamond"/>
+          <w:sz w:val="24"/>
+          <w:szCs w:val="24"/>
+        </w:rPr>
+        <w:t>communication</w:t>
+      </w:r>
+      <w:proofErr w:type="gramEnd"/>
+      <w:r>
+        <w:rPr>
+          <w:rFonts w:ascii="Garamond" w:hAnsi="Garamond"/>
+          <w:sz w:val="24"/>
+          <w:szCs w:val="24"/>
+        </w:rPr>
+        <w:t xml:space="preserve"> and environmental context. Strategic Management Journal, vol. 4, no. 2, pp. 137–151.</w:t>
       </w:r>
     </w:p>
     <w:p>
@@ -456,23 +2035,39 @@
           <w:sz w:val="24"/>
           <w:szCs w:val="24"/>
         </w:rPr>
-        <w:t xml:space="preserve">MILLER, C.C., </w:t>
-      </w:r>
-      <w:r>
-        <w:rPr>
-          <w:rFonts w:ascii="Garamond" w:hAnsi="Garamond"/>
-          <w:sz w:val="24"/>
-          <w:szCs w:val="24"/>
-        </w:rPr>
-        <w:t>OGILVIE, DT</w:t>
-      </w:r>
-      <w:r>
-        <w:rPr>
-          <w:rFonts w:ascii="Garamond" w:hAnsi="Garamond"/>
-          <w:sz w:val="24"/>
-          <w:szCs w:val="24"/>
-        </w:rPr>
-        <w:t>, and GLICK, W.H., 2016. Assessing the External Environment: An Enrichment of the Archival Tradition. Research Methodology in Strategy and Management, pp. 97–122.</w:t>
+        <w:t>UITTO, J.I., 2016. The Environment</w:t>
+      </w:r>
+      <w:r>
+        <w:rPr>
+          <w:rFonts w:ascii="Times New Roman" w:hAnsi="Times New Roman" w:cs="Times New Roman"/>
+          <w:sz w:val="24"/>
+          <w:szCs w:val="24"/>
+        </w:rPr>
+        <w:t>‐</w:t>
+      </w:r>
+      <w:r>
+        <w:rPr>
+          <w:rFonts w:ascii="Garamond" w:hAnsi="Garamond"/>
+          <w:sz w:val="24"/>
+          <w:szCs w:val="24"/>
+        </w:rPr>
+        <w:t>poverty Nexus in Evaluation: Implications for the Sustainable Development Goals. Global Policy, vol. 7, no. 3, pp. 441</w:t>
+      </w:r>
+      <w:r>
+        <w:rPr>
+          <w:rFonts w:ascii="Garamond" w:hAnsi="Garamond" w:cs="Garamond"/>
+          <w:sz w:val="24"/>
+          <w:szCs w:val="24"/>
+        </w:rPr>
+        <w:t>–</w:t>
+      </w:r>
+      <w:r>
+        <w:rPr>
+          <w:rFonts w:ascii="Garamond" w:hAnsi="Garamond"/>
+          <w:sz w:val="24"/>
+          <w:szCs w:val="24"/>
+        </w:rPr>
+        <w:t>447.</w:t>
       </w:r>
     </w:p>
     <w:p>
@@ -491,25 +2086,7 @@
           <w:sz w:val="24"/>
           <w:szCs w:val="24"/>
         </w:rPr>
-        <w:t xml:space="preserve">DIRSMITH, M.W. and COVALESKI, M.A., 2023. Strategy, external </w:t>
-      </w:r>
-      <w:proofErr w:type="gramStart"/>
-      <w:r>
-        <w:rPr>
-          <w:rFonts w:ascii="Garamond" w:hAnsi="Garamond"/>
-          <w:sz w:val="24"/>
-          <w:szCs w:val="24"/>
-        </w:rPr>
-        <w:t>communication</w:t>
-      </w:r>
-      <w:proofErr w:type="gramEnd"/>
-      <w:r>
-        <w:rPr>
-          <w:rFonts w:ascii="Garamond" w:hAnsi="Garamond"/>
-          <w:sz w:val="24"/>
-          <w:szCs w:val="24"/>
-        </w:rPr>
-        <w:t xml:space="preserve"> and environmental context. Strategic Management Journal, vol. 4, no. 2, pp. 137–151.</w:t>
+        <w:t>EGAMI, N. and HARTMAN, E., 2020. Elements of External Validity: Framework, Design, and Analysis. SSRN Electronic Journal.</w:t>
       </w:r>
     </w:p>
     <w:p>
@@ -528,39 +2105,7 @@
           <w:sz w:val="24"/>
           <w:szCs w:val="24"/>
         </w:rPr>
-        <w:t>UITTO, J.I., 2016. The Environment</w:t>
-      </w:r>
-      <w:r>
-        <w:rPr>
-          <w:rFonts w:ascii="Times New Roman" w:hAnsi="Times New Roman" w:cs="Times New Roman"/>
-          <w:sz w:val="24"/>
-          <w:szCs w:val="24"/>
-        </w:rPr>
-        <w:t>‐</w:t>
-      </w:r>
-      <w:r>
-        <w:rPr>
-          <w:rFonts w:ascii="Garamond" w:hAnsi="Garamond"/>
-          <w:sz w:val="24"/>
-          <w:szCs w:val="24"/>
-        </w:rPr>
-        <w:t>poverty Nexus in Evaluation: Implications for the Sustainable Development Goals. Global Policy, vol. 7, no. 3, pp. 441</w:t>
-      </w:r>
-      <w:r>
-        <w:rPr>
-          <w:rFonts w:ascii="Garamond" w:hAnsi="Garamond" w:cs="Garamond"/>
-          <w:sz w:val="24"/>
-          <w:szCs w:val="24"/>
-        </w:rPr>
-        <w:t>–</w:t>
-      </w:r>
-      <w:r>
-        <w:rPr>
-          <w:rFonts w:ascii="Garamond" w:hAnsi="Garamond"/>
-          <w:sz w:val="24"/>
-          <w:szCs w:val="24"/>
-        </w:rPr>
-        <w:t>447.</w:t>
+        <w:t>M. GALINDRO, B., BEY, N., I. OLSEN, S., E. FRIES, C., and R. SOARES, S., 2019. Use of data envelopment analysis to benchmark environmental product declarations—a suggested framework. The International Journal of Life Cycle Assessment, vol. 25, no. 12, pp. 2417–2431.</w:t>
       </w:r>
     </w:p>
     <w:p>
@@ -579,7 +2124,7 @@
           <w:sz w:val="24"/>
           <w:szCs w:val="24"/>
         </w:rPr>
-        <w:t>EGAMI, N. and HARTMAN, E., 2020. Elements of External Validity: Framework, Design, and Analysis. SSRN Electronic Journal.</w:t>
+        <w:t>ZHANG, H., LIU, L., and LI, T., 2011. Designing IT systems according to environmental settings: A strategic analysis framework. The Journal of Strategic Information Systems, vol. 20, no. 1, pp. 80–95.</w:t>
       </w:r>
     </w:p>
     <w:p>
@@ -598,7 +2143,43 @@
           <w:sz w:val="24"/>
           <w:szCs w:val="24"/>
         </w:rPr>
-        <w:t>M. GALINDRO, B., BEY, N., I. OLSEN, S., E. FRIES, C., and R. SOARES, S., 2019. Use of data envelopment analysis to benchmark environmental product declarations—a suggested framework. The International Journal of Life Cycle Assessment, vol. 25, no. 12, pp. 2417–2431.</w:t>
+        <w:t xml:space="preserve">SCHUETZ, C.G., MAIR, E., and SCHREFL, M., 2018. PESTEL Modeler: Strategy Analysis Using </w:t>
+      </w:r>
+      <w:proofErr w:type="spellStart"/>
+      <w:r>
+        <w:rPr>
+          <w:rFonts w:ascii="Garamond" w:hAnsi="Garamond"/>
+          <w:sz w:val="24"/>
+          <w:szCs w:val="24"/>
+        </w:rPr>
+        <w:t>MetaEdit</w:t>
+      </w:r>
+      <w:proofErr w:type="spellEnd"/>
+      <w:r>
+        <w:rPr>
+          <w:rFonts w:ascii="Garamond" w:hAnsi="Garamond"/>
+          <w:sz w:val="24"/>
+          <w:szCs w:val="24"/>
+        </w:rPr>
+        <w:t xml:space="preserve">+, </w:t>
+      </w:r>
+      <w:proofErr w:type="spellStart"/>
+      <w:r>
+        <w:rPr>
+          <w:rFonts w:ascii="Garamond" w:hAnsi="Garamond"/>
+          <w:sz w:val="24"/>
+          <w:szCs w:val="24"/>
+        </w:rPr>
+        <w:t>iStar</w:t>
+      </w:r>
+      <w:proofErr w:type="spellEnd"/>
+      <w:r>
+        <w:rPr>
+          <w:rFonts w:ascii="Garamond" w:hAnsi="Garamond"/>
+          <w:sz w:val="24"/>
+          <w:szCs w:val="24"/>
+        </w:rPr>
+        <w:t xml:space="preserve"> 2.0, and Semantic Technologies. 2018 IEEE 22nd International Enterprise Distributed Object Computing Workshop (EDOCW).</w:t>
       </w:r>
     </w:p>
     <w:p>
@@ -617,7 +2198,7 @@
           <w:sz w:val="24"/>
           <w:szCs w:val="24"/>
         </w:rPr>
-        <w:t>ZHANG, H., LIU, L., and LI, T., 2011. Designing IT systems according to environmental settings: A strategic analysis framework. The Journal of Strategic Information Systems, vol. 20, no. 1, pp. 80–95.</w:t>
+        <w:t>MOKHTAR, S., 2021. A framework for sustainable environmental analysis. IOP Conference Series: Earth and Environmental Science, vol. 685, no. 1, p. 012005.</w:t>
       </w:r>
     </w:p>
     <w:p>
@@ -628,15 +2209,17 @@
           <w:rFonts w:ascii="Garamond" w:hAnsi="Garamond"/>
           <w:sz w:val="24"/>
           <w:szCs w:val="24"/>
-        </w:rPr>
-      </w:pPr>
-      <w:r>
-        <w:rPr>
-          <w:rFonts w:ascii="Garamond" w:hAnsi="Garamond"/>
-          <w:sz w:val="24"/>
-          <w:szCs w:val="24"/>
-        </w:rPr>
-        <w:t xml:space="preserve">SCHUETZ, C.G., MAIR, E., and SCHREFL, M., 2018. PESTEL Modeler: Strategy Analysis Using </w:t>
+          <w:lang w:val="en-US"/>
+        </w:rPr>
+      </w:pPr>
+      <w:r>
+        <w:rPr>
+          <w:rFonts w:ascii="Garamond" w:hAnsi="Garamond"/>
+          <w:sz w:val="24"/>
+          <w:szCs w:val="24"/>
+          <w:lang w:val="en-US"/>
+        </w:rPr>
+        <w:t xml:space="preserve">Jahan, S. A., &amp; </w:t>
       </w:r>
       <w:proofErr w:type="spellStart"/>
       <w:r>
@@ -644,8 +2227,9 @@
           <w:rFonts w:ascii="Garamond" w:hAnsi="Garamond"/>
           <w:sz w:val="24"/>
           <w:szCs w:val="24"/>
-        </w:rPr>
-        <w:t>MetaEdit</w:t>
+          <w:lang w:val="en-US"/>
+        </w:rPr>
+        <w:t>Sazu</w:t>
       </w:r>
       <w:proofErr w:type="spellEnd"/>
       <w:r>
@@ -653,26 +2237,29 @@
           <w:rFonts w:ascii="Garamond" w:hAnsi="Garamond"/>
           <w:sz w:val="24"/>
           <w:szCs w:val="24"/>
-        </w:rPr>
-        <w:t xml:space="preserve">+, </w:t>
-      </w:r>
-      <w:proofErr w:type="spellStart"/>
-      <w:r>
-        <w:rPr>
-          <w:rFonts w:ascii="Garamond" w:hAnsi="Garamond"/>
-          <w:sz w:val="24"/>
-          <w:szCs w:val="24"/>
-        </w:rPr>
-        <w:t>iStar</w:t>
-      </w:r>
-      <w:proofErr w:type="spellEnd"/>
-      <w:r>
-        <w:rPr>
-          <w:rFonts w:ascii="Garamond" w:hAnsi="Garamond"/>
-          <w:sz w:val="24"/>
-          <w:szCs w:val="24"/>
-        </w:rPr>
-        <w:t xml:space="preserve"> 2.0, and Semantic Technologies. 2018 IEEE 22nd International Enterprise Distributed Object Computing Workshop (EDOCW).</w:t>
+          <w:lang w:val="en-US"/>
+        </w:rPr>
+        <w:t xml:space="preserve">, M. H. (2023). Role of IoTs and analytics in efficient sustainable manufacturing of consumer electronics. </w:t>
+      </w:r>
+      <w:r>
+        <w:rPr>
+          <w:rFonts w:ascii="Garamond" w:hAnsi="Garamond"/>
+          <w:i/>
+          <w:iCs/>
+          <w:sz w:val="24"/>
+          <w:szCs w:val="24"/>
+          <w:lang w:val="en-US"/>
+        </w:rPr>
+        <w:t>International Journal of Computing Sciences Research</w:t>
+      </w:r>
+      <w:r>
+        <w:rPr>
+          <w:rFonts w:ascii="Garamond" w:hAnsi="Garamond"/>
+          <w:sz w:val="24"/>
+          <w:szCs w:val="24"/>
+          <w:lang w:val="en-US"/>
+        </w:rPr>
+        <w:t>, 7, 1337-1350.</w:t>
       </w:r>
     </w:p>
     <w:p>
@@ -683,15 +2270,68 @@
           <w:rFonts w:ascii="Garamond" w:hAnsi="Garamond"/>
           <w:sz w:val="24"/>
           <w:szCs w:val="24"/>
-        </w:rPr>
-      </w:pPr>
-      <w:r>
-        <w:rPr>
-          <w:rFonts w:ascii="Garamond" w:hAnsi="Garamond"/>
-          <w:sz w:val="24"/>
-          <w:szCs w:val="24"/>
-        </w:rPr>
-        <w:t>MOKHTAR, S., 2021. A framework for sustainable environmental analysis. IOP Conference Series: Earth and Environmental Science, vol. 685, no. 1, p. 012005.</w:t>
+          <w:lang w:val="en-US"/>
+        </w:rPr>
+      </w:pPr>
+      <w:r>
+        <w:rPr>
+          <w:rFonts w:ascii="Garamond" w:hAnsi="Garamond"/>
+          <w:sz w:val="24"/>
+          <w:szCs w:val="24"/>
+          <w:lang w:val="en-US"/>
+        </w:rPr>
+        <w:t>Microsoft Corporation (</w:t>
+      </w:r>
+      <w:r>
+        <w:rPr>
+          <w:rFonts w:ascii="Garamond" w:hAnsi="Garamond"/>
+          <w:sz w:val="24"/>
+          <w:szCs w:val="24"/>
+          <w:lang w:val="en-US"/>
+        </w:rPr>
+        <w:t>2024</w:t>
+      </w:r>
+      <w:r>
+        <w:rPr>
+          <w:rFonts w:ascii="Garamond" w:hAnsi="Garamond"/>
+          <w:sz w:val="24"/>
+          <w:szCs w:val="24"/>
+          <w:lang w:val="en-US"/>
+        </w:rPr>
+        <w:t xml:space="preserve">). </w:t>
+      </w:r>
+      <w:proofErr w:type="gramStart"/>
+      <w:r>
+        <w:rPr>
+          <w:rFonts w:ascii="Garamond" w:hAnsi="Garamond"/>
+          <w:i/>
+          <w:iCs/>
+          <w:sz w:val="24"/>
+          <w:szCs w:val="24"/>
+          <w:lang w:val="en-US"/>
+        </w:rPr>
+        <w:t>Form</w:t>
+      </w:r>
+      <w:proofErr w:type="gramEnd"/>
+      <w:r>
+        <w:rPr>
+          <w:rFonts w:ascii="Garamond" w:hAnsi="Garamond"/>
+          <w:i/>
+          <w:iCs/>
+          <w:sz w:val="24"/>
+          <w:szCs w:val="24"/>
+          <w:lang w:val="en-US"/>
+        </w:rPr>
+        <w:t xml:space="preserve"> 10-K</w:t>
+      </w:r>
+      <w:r>
+        <w:rPr>
+          <w:rFonts w:ascii="Garamond" w:hAnsi="Garamond"/>
+          <w:sz w:val="24"/>
+          <w:szCs w:val="24"/>
+          <w:lang w:val="en-US"/>
+        </w:rPr>
+        <w:t>.</w:t>
       </w:r>
     </w:p>
     <w:p>
@@ -702,6 +2342,735 @@
           <w:rFonts w:ascii="Garamond" w:hAnsi="Garamond"/>
           <w:sz w:val="24"/>
           <w:szCs w:val="24"/>
+          <w:lang w:val="en-US"/>
+        </w:rPr>
+      </w:pPr>
+      <w:r>
+        <w:rPr>
+          <w:rFonts w:ascii="Garamond" w:hAnsi="Garamond"/>
+          <w:sz w:val="24"/>
+          <w:szCs w:val="24"/>
+          <w:lang w:val="en-US"/>
+        </w:rPr>
+        <w:t>Microsoft Corporation (</w:t>
+      </w:r>
+      <w:r>
+        <w:rPr>
+          <w:rFonts w:ascii="Garamond" w:hAnsi="Garamond"/>
+          <w:sz w:val="24"/>
+          <w:szCs w:val="24"/>
+          <w:lang w:val="en-US"/>
+        </w:rPr>
+        <w:t>2023</w:t>
+      </w:r>
+      <w:r>
+        <w:rPr>
+          <w:rFonts w:ascii="Garamond" w:hAnsi="Garamond"/>
+          <w:sz w:val="24"/>
+          <w:szCs w:val="24"/>
+          <w:lang w:val="en-US"/>
+        </w:rPr>
+        <w:t xml:space="preserve">). </w:t>
+      </w:r>
+      <w:r>
+        <w:rPr>
+          <w:rFonts w:ascii="Garamond" w:hAnsi="Garamond"/>
+          <w:i/>
+          <w:iCs/>
+          <w:sz w:val="24"/>
+          <w:szCs w:val="24"/>
+          <w:lang w:val="en-US"/>
+        </w:rPr>
+        <w:t>Our Sustainability Journey</w:t>
+      </w:r>
+      <w:r>
+        <w:rPr>
+          <w:rFonts w:ascii="Garamond" w:hAnsi="Garamond"/>
+          <w:sz w:val="24"/>
+          <w:szCs w:val="24"/>
+          <w:lang w:val="en-US"/>
+        </w:rPr>
+        <w:t>.</w:t>
+      </w:r>
+    </w:p>
+    <w:p>
+      <w:pPr>
+        <w:spacing w:line="360" w:lineRule="auto"/>
+        <w:jc w:val="both"/>
+        <w:rPr>
+          <w:rFonts w:ascii="Garamond" w:hAnsi="Garamond"/>
+          <w:sz w:val="24"/>
+          <w:szCs w:val="24"/>
+          <w:lang w:val="en-US"/>
+        </w:rPr>
+      </w:pPr>
+      <w:r>
+        <w:rPr>
+          <w:rFonts w:ascii="Garamond" w:hAnsi="Garamond"/>
+          <w:sz w:val="24"/>
+          <w:szCs w:val="24"/>
+          <w:lang w:val="en-US"/>
+        </w:rPr>
+        <w:lastRenderedPageBreak/>
+        <w:t xml:space="preserve">Modak, N. M., Sinha, S., &amp; Ghosh, D. K. (2023). A review on remanufacturing, reuse, and recycling in supply chain – Exploring the evolution of information technology over two decades. </w:t>
+      </w:r>
+      <w:r>
+        <w:rPr>
+          <w:rFonts w:ascii="Garamond" w:hAnsi="Garamond"/>
+          <w:i/>
+          <w:iCs/>
+          <w:sz w:val="24"/>
+          <w:szCs w:val="24"/>
+          <w:lang w:val="en-US"/>
+        </w:rPr>
+        <w:t>International Journal of Information Management Data Insights</w:t>
+      </w:r>
+      <w:r>
+        <w:rPr>
+          <w:rFonts w:ascii="Garamond" w:hAnsi="Garamond"/>
+          <w:sz w:val="24"/>
+          <w:szCs w:val="24"/>
+          <w:lang w:val="en-US"/>
+        </w:rPr>
+        <w:t>, 3(1), 100160.</w:t>
+      </w:r>
+    </w:p>
+    <w:p>
+      <w:pPr>
+        <w:spacing w:line="360" w:lineRule="auto"/>
+        <w:jc w:val="both"/>
+        <w:rPr>
+          <w:rFonts w:ascii="Garamond" w:hAnsi="Garamond"/>
+          <w:sz w:val="24"/>
+          <w:szCs w:val="24"/>
+          <w:lang w:val="en-US"/>
+        </w:rPr>
+      </w:pPr>
+      <w:r>
+        <w:rPr>
+          <w:rFonts w:ascii="Garamond" w:hAnsi="Garamond"/>
+          <w:sz w:val="24"/>
+          <w:szCs w:val="24"/>
+          <w:lang w:val="en-US"/>
+        </w:rPr>
+        <w:t xml:space="preserve">Phan, S. (2021). The effect of PESTLE factors on the development of e-commerce. </w:t>
+      </w:r>
+      <w:r>
+        <w:rPr>
+          <w:rFonts w:ascii="Garamond" w:hAnsi="Garamond"/>
+          <w:i/>
+          <w:iCs/>
+          <w:sz w:val="24"/>
+          <w:szCs w:val="24"/>
+          <w:lang w:val="en-US"/>
+        </w:rPr>
+        <w:t>International Journal of Data and Network Science</w:t>
+      </w:r>
+      <w:r>
+        <w:rPr>
+          <w:rFonts w:ascii="Garamond" w:hAnsi="Garamond"/>
+          <w:sz w:val="24"/>
+          <w:szCs w:val="24"/>
+          <w:lang w:val="en-US"/>
+        </w:rPr>
+        <w:t>, 5(1), 37-42.</w:t>
+      </w:r>
+    </w:p>
+    <w:p>
+      <w:pPr>
+        <w:spacing w:line="360" w:lineRule="auto"/>
+        <w:jc w:val="both"/>
+        <w:rPr>
+          <w:rFonts w:ascii="Garamond" w:hAnsi="Garamond"/>
+          <w:sz w:val="24"/>
+          <w:szCs w:val="24"/>
+          <w:lang w:val="en-US"/>
+        </w:rPr>
+      </w:pPr>
+      <w:r>
+        <w:rPr>
+          <w:rFonts w:ascii="Garamond" w:hAnsi="Garamond"/>
+          <w:sz w:val="24"/>
+          <w:szCs w:val="24"/>
+          <w:lang w:val="en-US"/>
+        </w:rPr>
+        <w:t xml:space="preserve">U.S. Department of Commerce – International Trade Administration (Year). </w:t>
+      </w:r>
+      <w:r>
+        <w:rPr>
+          <w:rFonts w:ascii="Garamond" w:hAnsi="Garamond"/>
+          <w:i/>
+          <w:iCs/>
+          <w:sz w:val="24"/>
+          <w:szCs w:val="24"/>
+          <w:lang w:val="en-US"/>
+        </w:rPr>
+        <w:t>Software and Information Technology Industry</w:t>
+      </w:r>
+      <w:r>
+        <w:rPr>
+          <w:rFonts w:ascii="Garamond" w:hAnsi="Garamond"/>
+          <w:sz w:val="24"/>
+          <w:szCs w:val="24"/>
+          <w:lang w:val="en-US"/>
+        </w:rPr>
+        <w:t>.</w:t>
+      </w:r>
+    </w:p>
+    <w:p>
+      <w:pPr>
+        <w:spacing w:line="360" w:lineRule="auto"/>
+        <w:jc w:val="both"/>
+        <w:rPr>
+          <w:rFonts w:ascii="Garamond" w:hAnsi="Garamond"/>
+          <w:sz w:val="24"/>
+          <w:szCs w:val="24"/>
+        </w:rPr>
+      </w:pPr>
+      <w:r>
+        <w:rPr>
+          <w:rFonts w:ascii="Garamond" w:hAnsi="Garamond"/>
+          <w:sz w:val="24"/>
+          <w:szCs w:val="24"/>
+        </w:rPr>
+        <w:t xml:space="preserve">Bakri, N.A.M., </w:t>
+      </w:r>
+      <w:proofErr w:type="spellStart"/>
+      <w:r>
+        <w:rPr>
+          <w:rFonts w:ascii="Garamond" w:hAnsi="Garamond"/>
+          <w:sz w:val="24"/>
+          <w:szCs w:val="24"/>
+        </w:rPr>
+        <w:t>Zulhairi</w:t>
+      </w:r>
+      <w:proofErr w:type="spellEnd"/>
+      <w:r>
+        <w:rPr>
+          <w:rFonts w:ascii="Garamond" w:hAnsi="Garamond"/>
+          <w:sz w:val="24"/>
+          <w:szCs w:val="24"/>
+        </w:rPr>
+        <w:t xml:space="preserve">, A., </w:t>
+      </w:r>
+      <w:proofErr w:type="spellStart"/>
+      <w:r>
+        <w:rPr>
+          <w:rFonts w:ascii="Garamond" w:hAnsi="Garamond"/>
+          <w:sz w:val="24"/>
+          <w:szCs w:val="24"/>
+        </w:rPr>
+        <w:t>Yahmin</w:t>
+      </w:r>
+      <w:proofErr w:type="spellEnd"/>
+      <w:r>
+        <w:rPr>
+          <w:rFonts w:ascii="Garamond" w:hAnsi="Garamond"/>
+          <w:sz w:val="24"/>
+          <w:szCs w:val="24"/>
+        </w:rPr>
+        <w:t xml:space="preserve">, N., Hashim, K., </w:t>
+      </w:r>
+      <w:proofErr w:type="spellStart"/>
+      <w:r>
+        <w:rPr>
+          <w:rFonts w:ascii="Garamond" w:hAnsi="Garamond"/>
+          <w:sz w:val="24"/>
+          <w:szCs w:val="24"/>
+        </w:rPr>
+        <w:t>Traval</w:t>
+      </w:r>
+      <w:proofErr w:type="spellEnd"/>
+      <w:r>
+        <w:rPr>
+          <w:rFonts w:ascii="Garamond" w:hAnsi="Garamond"/>
+          <w:sz w:val="24"/>
+          <w:szCs w:val="24"/>
+        </w:rPr>
+        <w:t>, R., Khair, U.N.J. and Chew, B.C., 2012, February. PESTLE Analysis on Cloud Computing. In </w:t>
+      </w:r>
+      <w:r>
+        <w:rPr>
+          <w:rFonts w:ascii="Garamond" w:hAnsi="Garamond"/>
+          <w:i/>
+          <w:iCs/>
+          <w:sz w:val="24"/>
+          <w:szCs w:val="24"/>
+        </w:rPr>
+        <w:t xml:space="preserve">Proceedings of 2012 International Conference on Technology Management and </w:t>
+      </w:r>
+      <w:proofErr w:type="spellStart"/>
+      <w:r>
+        <w:rPr>
+          <w:rFonts w:ascii="Garamond" w:hAnsi="Garamond"/>
+          <w:i/>
+          <w:iCs/>
+          <w:sz w:val="24"/>
+          <w:szCs w:val="24"/>
+        </w:rPr>
+        <w:t>Technopreneurship</w:t>
+      </w:r>
+      <w:proofErr w:type="spellEnd"/>
+      <w:r>
+        <w:rPr>
+          <w:rFonts w:ascii="Garamond" w:hAnsi="Garamond"/>
+          <w:i/>
+          <w:iCs/>
+          <w:sz w:val="24"/>
+          <w:szCs w:val="24"/>
+        </w:rPr>
+        <w:t>: IC-TMT2012</w:t>
+      </w:r>
+      <w:r>
+        <w:rPr>
+          <w:rFonts w:ascii="Garamond" w:hAnsi="Garamond"/>
+          <w:sz w:val="24"/>
+          <w:szCs w:val="24"/>
+        </w:rPr>
+        <w:t> (pp. 6-7).</w:t>
+      </w:r>
+    </w:p>
+    <w:p>
+      <w:pPr>
+        <w:spacing w:line="360" w:lineRule="auto"/>
+        <w:jc w:val="both"/>
+        <w:rPr>
+          <w:rFonts w:ascii="Garamond" w:hAnsi="Garamond"/>
+          <w:sz w:val="24"/>
+          <w:szCs w:val="24"/>
+        </w:rPr>
+      </w:pPr>
+      <w:proofErr w:type="spellStart"/>
+      <w:r>
+        <w:rPr>
+          <w:rFonts w:ascii="Garamond" w:hAnsi="Garamond"/>
+          <w:sz w:val="24"/>
+          <w:szCs w:val="24"/>
+        </w:rPr>
+        <w:t>Nkang</w:t>
+      </w:r>
+      <w:proofErr w:type="spellEnd"/>
+      <w:r>
+        <w:rPr>
+          <w:rFonts w:ascii="Garamond" w:hAnsi="Garamond"/>
+          <w:sz w:val="24"/>
+          <w:szCs w:val="24"/>
+        </w:rPr>
+        <w:t>, C.N., 2023. PESTLE Analysis Report for BAE Systems: Integrating Cloud Technology in the Defence Sector.</w:t>
+      </w:r>
+    </w:p>
+    <w:p>
+      <w:pPr>
+        <w:spacing w:line="360" w:lineRule="auto"/>
+        <w:jc w:val="both"/>
+        <w:rPr>
+          <w:rFonts w:ascii="Garamond" w:hAnsi="Garamond"/>
+          <w:sz w:val="24"/>
+          <w:szCs w:val="24"/>
+        </w:rPr>
+      </w:pPr>
+      <w:r>
+        <w:rPr>
+          <w:rFonts w:ascii="Garamond" w:hAnsi="Garamond"/>
+          <w:sz w:val="24"/>
+          <w:szCs w:val="24"/>
+        </w:rPr>
+        <w:t>Microsoft Legal Issues. (2024). In-depth analysis of Microsoft's legal challenges and implications</w:t>
+      </w:r>
+    </w:p>
+    <w:p>
+      <w:pPr>
+        <w:spacing w:line="360" w:lineRule="auto"/>
+        <w:jc w:val="both"/>
+        <w:rPr>
+          <w:rFonts w:ascii="Garamond" w:hAnsi="Garamond"/>
+          <w:sz w:val="24"/>
+          <w:szCs w:val="24"/>
+          <w:lang w:val="en-US"/>
+        </w:rPr>
+      </w:pPr>
+      <w:r>
+        <w:rPr>
+          <w:rFonts w:ascii="Garamond" w:hAnsi="Garamond"/>
+          <w:sz w:val="24"/>
+          <w:szCs w:val="24"/>
+          <w:lang w:val="en-US"/>
+        </w:rPr>
+        <w:t xml:space="preserve">SEITOVA, D., 2022. The terms of internationally accepted computer-based terminology. </w:t>
+      </w:r>
+      <w:proofErr w:type="spellStart"/>
+      <w:r>
+        <w:rPr>
+          <w:rFonts w:ascii="Garamond" w:hAnsi="Garamond"/>
+          <w:i/>
+          <w:iCs/>
+          <w:sz w:val="24"/>
+          <w:szCs w:val="24"/>
+          <w:lang w:val="en-US"/>
+        </w:rPr>
+        <w:t>Ренессанс</w:t>
+      </w:r>
+      <w:proofErr w:type="spellEnd"/>
+      <w:r>
+        <w:rPr>
+          <w:rFonts w:ascii="Garamond" w:hAnsi="Garamond"/>
+          <w:i/>
+          <w:iCs/>
+          <w:sz w:val="24"/>
+          <w:szCs w:val="24"/>
+          <w:lang w:val="en-US"/>
+        </w:rPr>
+        <w:t xml:space="preserve"> в </w:t>
+      </w:r>
+      <w:proofErr w:type="spellStart"/>
+      <w:r>
+        <w:rPr>
+          <w:rFonts w:ascii="Garamond" w:hAnsi="Garamond"/>
+          <w:i/>
+          <w:iCs/>
+          <w:sz w:val="24"/>
+          <w:szCs w:val="24"/>
+          <w:lang w:val="en-US"/>
+        </w:rPr>
+        <w:t>парадигме</w:t>
+      </w:r>
+      <w:proofErr w:type="spellEnd"/>
+      <w:r>
+        <w:rPr>
+          <w:rFonts w:ascii="Garamond" w:hAnsi="Garamond"/>
+          <w:i/>
+          <w:iCs/>
+          <w:sz w:val="24"/>
+          <w:szCs w:val="24"/>
+          <w:lang w:val="en-US"/>
+        </w:rPr>
+        <w:t xml:space="preserve"> </w:t>
+      </w:r>
+      <w:proofErr w:type="spellStart"/>
+      <w:r>
+        <w:rPr>
+          <w:rFonts w:ascii="Garamond" w:hAnsi="Garamond"/>
+          <w:i/>
+          <w:iCs/>
+          <w:sz w:val="24"/>
+          <w:szCs w:val="24"/>
+          <w:lang w:val="en-US"/>
+        </w:rPr>
+        <w:t>новаций</w:t>
+      </w:r>
+      <w:proofErr w:type="spellEnd"/>
+      <w:r>
+        <w:rPr>
+          <w:rFonts w:ascii="Garamond" w:hAnsi="Garamond"/>
+          <w:i/>
+          <w:iCs/>
+          <w:sz w:val="24"/>
+          <w:szCs w:val="24"/>
+          <w:lang w:val="en-US"/>
+        </w:rPr>
+        <w:t xml:space="preserve"> </w:t>
+      </w:r>
+      <w:proofErr w:type="spellStart"/>
+      <w:r>
+        <w:rPr>
+          <w:rFonts w:ascii="Garamond" w:hAnsi="Garamond"/>
+          <w:i/>
+          <w:iCs/>
+          <w:sz w:val="24"/>
+          <w:szCs w:val="24"/>
+          <w:lang w:val="en-US"/>
+        </w:rPr>
+        <w:t>образования</w:t>
+      </w:r>
+      <w:proofErr w:type="spellEnd"/>
+      <w:r>
+        <w:rPr>
+          <w:rFonts w:ascii="Garamond" w:hAnsi="Garamond"/>
+          <w:i/>
+          <w:iCs/>
+          <w:sz w:val="24"/>
+          <w:szCs w:val="24"/>
+          <w:lang w:val="en-US"/>
+        </w:rPr>
+        <w:t xml:space="preserve"> и </w:t>
+      </w:r>
+      <w:proofErr w:type="spellStart"/>
+      <w:r>
+        <w:rPr>
+          <w:rFonts w:ascii="Garamond" w:hAnsi="Garamond"/>
+          <w:i/>
+          <w:iCs/>
+          <w:sz w:val="24"/>
+          <w:szCs w:val="24"/>
+          <w:lang w:val="en-US"/>
+        </w:rPr>
+        <w:t>технологий</w:t>
+      </w:r>
+      <w:proofErr w:type="spellEnd"/>
+      <w:r>
+        <w:rPr>
+          <w:rFonts w:ascii="Garamond" w:hAnsi="Garamond"/>
+          <w:i/>
+          <w:iCs/>
+          <w:sz w:val="24"/>
+          <w:szCs w:val="24"/>
+          <w:lang w:val="en-US"/>
+        </w:rPr>
+        <w:t xml:space="preserve"> в XXI </w:t>
+      </w:r>
+      <w:proofErr w:type="spellStart"/>
+      <w:r>
+        <w:rPr>
+          <w:rFonts w:ascii="Garamond" w:hAnsi="Garamond"/>
+          <w:i/>
+          <w:iCs/>
+          <w:sz w:val="24"/>
+          <w:szCs w:val="24"/>
+          <w:lang w:val="en-US"/>
+        </w:rPr>
+        <w:t>веке</w:t>
+      </w:r>
+      <w:proofErr w:type="spellEnd"/>
+      <w:r>
+        <w:rPr>
+          <w:rFonts w:ascii="Garamond" w:hAnsi="Garamond"/>
+          <w:sz w:val="24"/>
+          <w:szCs w:val="24"/>
+          <w:lang w:val="en-US"/>
+        </w:rPr>
+        <w:t>, no. 1, pp. 53–54.</w:t>
+      </w:r>
+    </w:p>
+    <w:p>
+      <w:pPr>
+        <w:spacing w:line="360" w:lineRule="auto"/>
+        <w:jc w:val="both"/>
+        <w:rPr>
+          <w:rFonts w:ascii="Garamond" w:hAnsi="Garamond"/>
+          <w:sz w:val="24"/>
+          <w:szCs w:val="24"/>
+        </w:rPr>
+      </w:pPr>
+      <w:bookmarkStart w:id="0" w:name="_Hlk158629822"/>
+      <w:r>
+        <w:rPr>
+          <w:rFonts w:ascii="Garamond" w:hAnsi="Garamond"/>
+          <w:sz w:val="24"/>
+          <w:szCs w:val="24"/>
+        </w:rPr>
+        <w:t>Williams, B. and Figueiredo, J., 20</w:t>
+      </w:r>
+      <w:r>
+        <w:rPr>
+          <w:rFonts w:ascii="Garamond" w:hAnsi="Garamond"/>
+          <w:sz w:val="24"/>
+          <w:szCs w:val="24"/>
+        </w:rPr>
+        <w:t>2</w:t>
+      </w:r>
+      <w:r>
+        <w:rPr>
+          <w:rFonts w:ascii="Garamond" w:hAnsi="Garamond"/>
+          <w:sz w:val="24"/>
+          <w:szCs w:val="24"/>
+        </w:rPr>
+        <w:t>1</w:t>
+      </w:r>
+      <w:bookmarkEnd w:id="0"/>
+      <w:r>
+        <w:rPr>
+          <w:rFonts w:ascii="Garamond" w:hAnsi="Garamond"/>
+          <w:sz w:val="24"/>
+          <w:szCs w:val="24"/>
+        </w:rPr>
+        <w:t>, June. Strategy and technology management: An innovation-leader case study. In </w:t>
+      </w:r>
+      <w:r>
+        <w:rPr>
+          <w:rFonts w:ascii="Garamond" w:hAnsi="Garamond"/>
+          <w:i/>
+          <w:iCs/>
+          <w:sz w:val="24"/>
+          <w:szCs w:val="24"/>
+        </w:rPr>
+        <w:t>First International Technology Management Conference</w:t>
+      </w:r>
+      <w:r>
+        <w:rPr>
+          <w:rFonts w:ascii="Garamond" w:hAnsi="Garamond"/>
+          <w:sz w:val="24"/>
+          <w:szCs w:val="24"/>
+        </w:rPr>
+        <w:t> (pp. 806-811). IEEE.</w:t>
+      </w:r>
+    </w:p>
+    <w:p>
+      <w:pPr>
+        <w:spacing w:line="360" w:lineRule="auto"/>
+        <w:jc w:val="both"/>
+        <w:rPr>
+          <w:rFonts w:ascii="Garamond" w:hAnsi="Garamond"/>
+          <w:sz w:val="24"/>
+          <w:szCs w:val="24"/>
+        </w:rPr>
+      </w:pPr>
+      <w:r>
+        <w:rPr>
+          <w:rFonts w:ascii="Garamond" w:hAnsi="Garamond"/>
+          <w:sz w:val="24"/>
+          <w:szCs w:val="24"/>
+        </w:rPr>
+        <w:t xml:space="preserve">Jae-woong, B. and Geun-woo, R., 2010. A global brand of the </w:t>
+      </w:r>
+      <w:proofErr w:type="spellStart"/>
+      <w:r>
+        <w:rPr>
+          <w:rFonts w:ascii="Garamond" w:hAnsi="Garamond"/>
+          <w:sz w:val="24"/>
+          <w:szCs w:val="24"/>
+        </w:rPr>
+        <w:t>microsoft</w:t>
+      </w:r>
+      <w:proofErr w:type="spellEnd"/>
+      <w:r>
+        <w:rPr>
+          <w:rFonts w:ascii="Garamond" w:hAnsi="Garamond"/>
+          <w:sz w:val="24"/>
+          <w:szCs w:val="24"/>
+        </w:rPr>
+        <w:t xml:space="preserve"> company: 4ps and pest analysis. </w:t>
+      </w:r>
+      <w:proofErr w:type="spellStart"/>
+      <w:r>
+        <w:rPr>
+          <w:rFonts w:ascii="Malgun Gothic" w:eastAsia="Malgun Gothic" w:hAnsi="Malgun Gothic" w:cs="Malgun Gothic" w:hint="eastAsia"/>
+          <w:i/>
+          <w:iCs/>
+          <w:sz w:val="24"/>
+          <w:szCs w:val="24"/>
+        </w:rPr>
+        <w:t>문화산업연구</w:t>
+      </w:r>
+      <w:proofErr w:type="spellEnd"/>
+      <w:r>
+        <w:rPr>
+          <w:rFonts w:ascii="Garamond" w:hAnsi="Garamond"/>
+          <w:sz w:val="24"/>
+          <w:szCs w:val="24"/>
+        </w:rPr>
+        <w:t>, </w:t>
+      </w:r>
+      <w:r>
+        <w:rPr>
+          <w:rFonts w:ascii="Garamond" w:hAnsi="Garamond"/>
+          <w:i/>
+          <w:iCs/>
+          <w:sz w:val="24"/>
+          <w:szCs w:val="24"/>
+        </w:rPr>
+        <w:t>10</w:t>
+      </w:r>
+      <w:r>
+        <w:rPr>
+          <w:rFonts w:ascii="Garamond" w:hAnsi="Garamond"/>
+          <w:sz w:val="24"/>
+          <w:szCs w:val="24"/>
+        </w:rPr>
+        <w:t>(2), pp.185-196.</w:t>
+      </w:r>
+    </w:p>
+    <w:p>
+      <w:pPr>
+        <w:spacing w:line="360" w:lineRule="auto"/>
+        <w:jc w:val="both"/>
+        <w:rPr>
+          <w:rFonts w:ascii="Garamond" w:hAnsi="Garamond"/>
+          <w:sz w:val="24"/>
+          <w:szCs w:val="24"/>
+        </w:rPr>
+      </w:pPr>
+      <w:proofErr w:type="spellStart"/>
+      <w:r>
+        <w:rPr>
+          <w:rFonts w:ascii="Garamond" w:hAnsi="Garamond"/>
+          <w:sz w:val="24"/>
+          <w:szCs w:val="24"/>
+        </w:rPr>
+        <w:t>Qisman</w:t>
+      </w:r>
+      <w:proofErr w:type="spellEnd"/>
+      <w:r>
+        <w:rPr>
+          <w:rFonts w:ascii="Garamond" w:hAnsi="Garamond"/>
+          <w:sz w:val="24"/>
+          <w:szCs w:val="24"/>
+        </w:rPr>
+        <w:t xml:space="preserve">, M., </w:t>
+      </w:r>
+      <w:proofErr w:type="spellStart"/>
+      <w:r>
+        <w:rPr>
+          <w:rFonts w:ascii="Garamond" w:hAnsi="Garamond"/>
+          <w:sz w:val="24"/>
+          <w:szCs w:val="24"/>
+        </w:rPr>
+        <w:t>Rosadi</w:t>
+      </w:r>
+      <w:proofErr w:type="spellEnd"/>
+      <w:r>
+        <w:rPr>
+          <w:rFonts w:ascii="Garamond" w:hAnsi="Garamond"/>
+          <w:sz w:val="24"/>
+          <w:szCs w:val="24"/>
+        </w:rPr>
+        <w:t xml:space="preserve">, R. and Abdullah, A.S., 2021. Market basket analysis using </w:t>
+      </w:r>
+      <w:proofErr w:type="spellStart"/>
+      <w:r>
+        <w:rPr>
+          <w:rFonts w:ascii="Garamond" w:hAnsi="Garamond"/>
+          <w:sz w:val="24"/>
+          <w:szCs w:val="24"/>
+        </w:rPr>
+        <w:t>apriori</w:t>
+      </w:r>
+      <w:proofErr w:type="spellEnd"/>
+      <w:r>
+        <w:rPr>
+          <w:rFonts w:ascii="Garamond" w:hAnsi="Garamond"/>
+          <w:sz w:val="24"/>
+          <w:szCs w:val="24"/>
+        </w:rPr>
+        <w:t xml:space="preserve"> algorithm to find consumer patterns in buying goods through transaction data (case study of Mizan computer retail stores). In </w:t>
+      </w:r>
+      <w:r>
+        <w:rPr>
+          <w:rFonts w:ascii="Garamond" w:hAnsi="Garamond"/>
+          <w:i/>
+          <w:iCs/>
+          <w:sz w:val="24"/>
+          <w:szCs w:val="24"/>
+        </w:rPr>
+        <w:t>Journal of Physics: Conference Series</w:t>
+      </w:r>
+      <w:r>
+        <w:rPr>
+          <w:rFonts w:ascii="Garamond" w:hAnsi="Garamond"/>
+          <w:sz w:val="24"/>
+          <w:szCs w:val="24"/>
+        </w:rPr>
+        <w:t> (Vol. 1722, No. 1, p. 012020). IOP Publishing.</w:t>
+      </w:r>
+    </w:p>
+    <w:p>
+      <w:pPr>
+        <w:spacing w:line="360" w:lineRule="auto"/>
+        <w:jc w:val="both"/>
+        <w:rPr>
+          <w:rFonts w:ascii="Garamond" w:hAnsi="Garamond"/>
+          <w:sz w:val="24"/>
+          <w:szCs w:val="24"/>
+          <w:lang w:val="en-US"/>
         </w:rPr>
       </w:pPr>
     </w:p>
@@ -713,6 +3082,243 @@
     </w:sectPr>
   </w:body>
 </w:document>
+</file>
+
+<file path=word/numbering.xml><?xml version="1.0" encoding="utf-8"?>
+<w:numbering xmlns:wpc="http://schemas.microsoft.com/office/word/2010/wordprocessingCanvas" xmlns:cx="http://schemas.microsoft.com/office/drawing/2014/chartex" xmlns:cx1="http://schemas.microsoft.com/office/drawing/2015/9/8/chartex" xmlns:cx2="http://schemas.microsoft.com/office/drawing/2015/10/21/chartex" xmlns:cx3="http://schemas.microsoft.com/office/drawing/2016/5/9/chartex" xmlns:cx4="http://schemas.microsoft.com/office/drawing/2016/5/10/chartex" xmlns:cx5="http://schemas.microsoft.com/office/drawing/2016/5/11/chartex" xmlns:cx6="http://schemas.microsoft.com/office/drawing/2016/5/12/chartex" xmlns:cx7="http://schemas.microsoft.com/office/drawing/2016/5/13/chartex" xmlns:cx8="http://schemas.microsoft.com/office/drawing/2016/5/14/chartex" xmlns:mc="http://schemas.openxmlformats.org/markup-compatibility/2006" xmlns:aink="http://schemas.microsoft.com/office/drawing/2016/ink" xmlns:am3d="http://schemas.microsoft.com/office/drawing/2017/model3d" xmlns:o="urn:schemas-microsoft-com:office:office" xmlns:oel="http://schemas.microsoft.com/office/2019/extlst" xmlns:r="http://schemas.openxmlformats.org/officeDocument/2006/relationships" xmlns:m="http://schemas.openxmlformats.org/officeDocument/2006/math" xmlns:v="urn:schemas-microsoft-com:vml" xmlns:wp14="http://schemas.microsoft.com/office/word/2010/wordprocessingDrawing" xmlns:wp="http://schemas.openxmlformats.org/drawingml/2006/wordprocessingDrawing" xmlns:w10="urn:schemas-microsoft-com:office:word" xmlns:w="http://schemas.openxmlformats.org/wordprocessingml/2006/main" xmlns:w14="http://schemas.microsoft.com/office/word/2010/wordml" xmlns:w15="http://schemas.microsoft.com/office/word/2012/wordml" xmlns:w16cex="http://schemas.microsoft.com/office/word/2018/wordml/cex" xmlns:w16cid="http://schemas.microsoft.com/office/word/2016/wordml/cid" xmlns:w16="http://schemas.microsoft.com/office/word/2018/wordml" xmlns:w16sdtdh="http://schemas.microsoft.com/office/word/2020/wordml/sdtdatahash" xmlns:w16se="http://schemas.microsoft.com/office/word/2015/wordml/symex" xmlns:wpg="http://schemas.microsoft.com/office/word/2010/wordprocessingGroup" xmlns:wpi="http://schemas.microsoft.com/office/word/2010/wordprocessingInk" xmlns:wne="http://schemas.microsoft.com/office/word/2006/wordml" xmlns:wps="http://schemas.microsoft.com/office/word/2010/wordprocessingShape" mc:Ignorable="w14 w15 w16se w16cid w16 w16cex w16sdtdh wp14">
+  <w:abstractNum w:abstractNumId="0" w15:restartNumberingAfterBreak="0">
+    <w:nsid w:val="1B2043C5"/>
+    <w:multiLevelType w:val="multilevel"/>
+    <w:tmpl w:val="39422020"/>
+    <w:lvl w:ilvl="0">
+      <w:start w:val="1"/>
+      <w:numFmt w:val="decimal"/>
+      <w:lvlText w:val="%1."/>
+      <w:lvlJc w:val="left"/>
+      <w:pPr>
+        <w:tabs>
+          <w:tab w:val="num" w:pos="720"/>
+        </w:tabs>
+        <w:ind w:left="720" w:hanging="360"/>
+      </w:pPr>
+    </w:lvl>
+    <w:lvl w:ilvl="1" w:tentative="1">
+      <w:start w:val="1"/>
+      <w:numFmt w:val="decimal"/>
+      <w:lvlText w:val="%2."/>
+      <w:lvlJc w:val="left"/>
+      <w:pPr>
+        <w:tabs>
+          <w:tab w:val="num" w:pos="1440"/>
+        </w:tabs>
+        <w:ind w:left="1440" w:hanging="360"/>
+      </w:pPr>
+    </w:lvl>
+    <w:lvl w:ilvl="2" w:tentative="1">
+      <w:start w:val="1"/>
+      <w:numFmt w:val="decimal"/>
+      <w:lvlText w:val="%3."/>
+      <w:lvlJc w:val="left"/>
+      <w:pPr>
+        <w:tabs>
+          <w:tab w:val="num" w:pos="2160"/>
+        </w:tabs>
+        <w:ind w:left="2160" w:hanging="360"/>
+      </w:pPr>
+    </w:lvl>
+    <w:lvl w:ilvl="3" w:tentative="1">
+      <w:start w:val="1"/>
+      <w:numFmt w:val="decimal"/>
+      <w:lvlText w:val="%4."/>
+      <w:lvlJc w:val="left"/>
+      <w:pPr>
+        <w:tabs>
+          <w:tab w:val="num" w:pos="2880"/>
+        </w:tabs>
+        <w:ind w:left="2880" w:hanging="360"/>
+      </w:pPr>
+    </w:lvl>
+    <w:lvl w:ilvl="4" w:tentative="1">
+      <w:start w:val="1"/>
+      <w:numFmt w:val="decimal"/>
+      <w:lvlText w:val="%5."/>
+      <w:lvlJc w:val="left"/>
+      <w:pPr>
+        <w:tabs>
+          <w:tab w:val="num" w:pos="3600"/>
+        </w:tabs>
+        <w:ind w:left="3600" w:hanging="360"/>
+      </w:pPr>
+    </w:lvl>
+    <w:lvl w:ilvl="5" w:tentative="1">
+      <w:start w:val="1"/>
+      <w:numFmt w:val="decimal"/>
+      <w:lvlText w:val="%6."/>
+      <w:lvlJc w:val="left"/>
+      <w:pPr>
+        <w:tabs>
+          <w:tab w:val="num" w:pos="4320"/>
+        </w:tabs>
+        <w:ind w:left="4320" w:hanging="360"/>
+      </w:pPr>
+    </w:lvl>
+    <w:lvl w:ilvl="6" w:tentative="1">
+      <w:start w:val="1"/>
+      <w:numFmt w:val="decimal"/>
+      <w:lvlText w:val="%7."/>
+      <w:lvlJc w:val="left"/>
+      <w:pPr>
+        <w:tabs>
+          <w:tab w:val="num" w:pos="5040"/>
+        </w:tabs>
+        <w:ind w:left="5040" w:hanging="360"/>
+      </w:pPr>
+    </w:lvl>
+    <w:lvl w:ilvl="7" w:tentative="1">
+      <w:start w:val="1"/>
+      <w:numFmt w:val="decimal"/>
+      <w:lvlText w:val="%8."/>
+      <w:lvlJc w:val="left"/>
+      <w:pPr>
+        <w:tabs>
+          <w:tab w:val="num" w:pos="5760"/>
+        </w:tabs>
+        <w:ind w:left="5760" w:hanging="360"/>
+      </w:pPr>
+    </w:lvl>
+    <w:lvl w:ilvl="8" w:tentative="1">
+      <w:start w:val="1"/>
+      <w:numFmt w:val="decimal"/>
+      <w:lvlText w:val="%9."/>
+      <w:lvlJc w:val="left"/>
+      <w:pPr>
+        <w:tabs>
+          <w:tab w:val="num" w:pos="6480"/>
+        </w:tabs>
+        <w:ind w:left="6480" w:hanging="360"/>
+      </w:pPr>
+    </w:lvl>
+  </w:abstractNum>
+  <w:abstractNum w:abstractNumId="1" w15:restartNumberingAfterBreak="0">
+    <w:nsid w:val="58E75CE6"/>
+    <w:multiLevelType w:val="multilevel"/>
+    <w:tmpl w:val="6632F890"/>
+    <w:lvl w:ilvl="0">
+      <w:start w:val="1"/>
+      <w:numFmt w:val="decimal"/>
+      <w:lvlText w:val="%1."/>
+      <w:lvlJc w:val="left"/>
+      <w:pPr>
+        <w:tabs>
+          <w:tab w:val="num" w:pos="720"/>
+        </w:tabs>
+        <w:ind w:left="720" w:hanging="360"/>
+      </w:pPr>
+    </w:lvl>
+    <w:lvl w:ilvl="1" w:tentative="1">
+      <w:start w:val="1"/>
+      <w:numFmt w:val="decimal"/>
+      <w:lvlText w:val="%2."/>
+      <w:lvlJc w:val="left"/>
+      <w:pPr>
+        <w:tabs>
+          <w:tab w:val="num" w:pos="1440"/>
+        </w:tabs>
+        <w:ind w:left="1440" w:hanging="360"/>
+      </w:pPr>
+    </w:lvl>
+    <w:lvl w:ilvl="2" w:tentative="1">
+      <w:start w:val="1"/>
+      <w:numFmt w:val="decimal"/>
+      <w:lvlText w:val="%3."/>
+      <w:lvlJc w:val="left"/>
+      <w:pPr>
+        <w:tabs>
+          <w:tab w:val="num" w:pos="2160"/>
+        </w:tabs>
+        <w:ind w:left="2160" w:hanging="360"/>
+      </w:pPr>
+    </w:lvl>
+    <w:lvl w:ilvl="3" w:tentative="1">
+      <w:start w:val="1"/>
+      <w:numFmt w:val="decimal"/>
+      <w:lvlText w:val="%4."/>
+      <w:lvlJc w:val="left"/>
+      <w:pPr>
+        <w:tabs>
+          <w:tab w:val="num" w:pos="2880"/>
+        </w:tabs>
+        <w:ind w:left="2880" w:hanging="360"/>
+      </w:pPr>
+    </w:lvl>
+    <w:lvl w:ilvl="4" w:tentative="1">
+      <w:start w:val="1"/>
+      <w:numFmt w:val="decimal"/>
+      <w:lvlText w:val="%5."/>
+      <w:lvlJc w:val="left"/>
+      <w:pPr>
+        <w:tabs>
+          <w:tab w:val="num" w:pos="3600"/>
+        </w:tabs>
+        <w:ind w:left="3600" w:hanging="360"/>
+      </w:pPr>
+    </w:lvl>
+    <w:lvl w:ilvl="5" w:tentative="1">
+      <w:start w:val="1"/>
+      <w:numFmt w:val="decimal"/>
+      <w:lvlText w:val="%6."/>
+      <w:lvlJc w:val="left"/>
+      <w:pPr>
+        <w:tabs>
+          <w:tab w:val="num" w:pos="4320"/>
+        </w:tabs>
+        <w:ind w:left="4320" w:hanging="360"/>
+      </w:pPr>
+    </w:lvl>
+    <w:lvl w:ilvl="6" w:tentative="1">
+      <w:start w:val="1"/>
+      <w:numFmt w:val="decimal"/>
+      <w:lvlText w:val="%7."/>
+      <w:lvlJc w:val="left"/>
+      <w:pPr>
+        <w:tabs>
+          <w:tab w:val="num" w:pos="5040"/>
+        </w:tabs>
+        <w:ind w:left="5040" w:hanging="360"/>
+      </w:pPr>
+    </w:lvl>
+    <w:lvl w:ilvl="7" w:tentative="1">
+      <w:start w:val="1"/>
+      <w:numFmt w:val="decimal"/>
+      <w:lvlText w:val="%8."/>
+      <w:lvlJc w:val="left"/>
+      <w:pPr>
+        <w:tabs>
+          <w:tab w:val="num" w:pos="5760"/>
+        </w:tabs>
+        <w:ind w:left="5760" w:hanging="360"/>
+      </w:pPr>
+    </w:lvl>
+    <w:lvl w:ilvl="8" w:tentative="1">
+      <w:start w:val="1"/>
+      <w:numFmt w:val="decimal"/>
+      <w:lvlText w:val="%9."/>
+      <w:lvlJc w:val="left"/>
+      <w:pPr>
+        <w:tabs>
+          <w:tab w:val="num" w:pos="6480"/>
+        </w:tabs>
+        <w:ind w:left="6480" w:hanging="360"/>
+      </w:pPr>
+    </w:lvl>
+  </w:abstractNum>
+  <w:num w:numId="1" w16cid:durableId="2070301601">
+    <w:abstractNumId w:val="0"/>
+  </w:num>
+  <w:num w:numId="2" w16cid:durableId="454104416">
+    <w:abstractNumId w:val="1"/>
+  </w:num>
+</w:numbering>
 </file>
 
 <file path=word/styles.xml><?xml version="1.0" encoding="utf-8"?>
@@ -1115,6 +3721,7 @@
   <w:style w:type="paragraph" w:default="1" w:styleId="Normal">
     <w:name w:val="Normal"/>
     <w:qFormat/>
+    <w:rsid w:val="00471EC6"/>
     <w:rPr>
       <w:lang w:val="en-GB"/>
     </w:rPr>
@@ -1647,6 +4254,25 @@
       <w:spacing w:val="5"/>
     </w:rPr>
   </w:style>
+  <w:style w:type="table" w:styleId="TableGrid">
+    <w:name w:val="Table Grid"/>
+    <w:basedOn w:val="TableNormal"/>
+    <w:uiPriority w:val="39"/>
+    <w:rsid w:val="0031651E"/>
+    <w:pPr>
+      <w:spacing w:after="0" w:line="240" w:lineRule="auto"/>
+    </w:pPr>
+    <w:tblPr>
+      <w:tblBorders>
+        <w:top w:val="single" w:sz="4" w:space="0" w:color="auto"/>
+        <w:left w:val="single" w:sz="4" w:space="0" w:color="auto"/>
+        <w:bottom w:val="single" w:sz="4" w:space="0" w:color="auto"/>
+        <w:right w:val="single" w:sz="4" w:space="0" w:color="auto"/>
+        <w:insideH w:val="single" w:sz="4" w:space="0" w:color="auto"/>
+        <w:insideV w:val="single" w:sz="4" w:space="0" w:color="auto"/>
+      </w:tblBorders>
+    </w:tblPr>
+  </w:style>
 </w:styles>
 </file>
 

</xml_diff>